<commit_message>
Ajustes no QM, criado o resumo, introdução, justificativa e referencias.
</commit_message>
<xml_diff>
--- a/AVS/revised/Abril/20-04/Quadro Metodologico.docx
+++ b/AVS/revised/Abril/20-04/Quadro Metodologico.docx
@@ -1,6 +1,6 @@
 
 <file path=word/document.xml><?xml version="1.0" encoding="utf-8"?>
-<w:document xmlns:wpc="http://schemas.microsoft.com/office/word/2010/wordprocessingCanvas" xmlns:mc="http://schemas.openxmlformats.org/markup-compatibility/2006" xmlns:o="urn:schemas-microsoft-com:office:office" xmlns:r="http://schemas.openxmlformats.org/officeDocument/2006/relationships" xmlns:m="http://schemas.openxmlformats.org/officeDocument/2006/math" xmlns:v="urn:schemas-microsoft-com:vml" xmlns:wp14="http://schemas.microsoft.com/office/word/2010/wordprocessingDrawing" xmlns:wp="http://schemas.openxmlformats.org/drawingml/2006/wordprocessingDrawing" xmlns:w10="urn:schemas-microsoft-com:office:word" xmlns:w="http://schemas.openxmlformats.org/wordprocessingml/2006/main" xmlns:w14="http://schemas.microsoft.com/office/word/2010/wordml" xmlns:w15="http://schemas.microsoft.com/office/word/2012/wordml" xmlns:wpg="http://schemas.microsoft.com/office/word/2010/wordprocessingGroup" xmlns:wpi="http://schemas.microsoft.com/office/word/2010/wordprocessingInk" xmlns:wne="http://schemas.microsoft.com/office/word/2006/wordml" xmlns:wps="http://schemas.microsoft.com/office/word/2010/wordprocessingShape" mc:Ignorable="w14 w15 wp14">
+<w:document xmlns:wpc="http://schemas.microsoft.com/office/word/2010/wordprocessingCanvas" xmlns:mc="http://schemas.openxmlformats.org/markup-compatibility/2006" xmlns:o="urn:schemas-microsoft-com:office:office" xmlns:r="http://schemas.openxmlformats.org/officeDocument/2006/relationships" xmlns:m="http://schemas.openxmlformats.org/officeDocument/2006/math" xmlns:v="urn:schemas-microsoft-com:vml" xmlns:wp14="http://schemas.microsoft.com/office/word/2010/wordprocessingDrawing" xmlns:wp="http://schemas.openxmlformats.org/drawingml/2006/wordprocessingDrawing" xmlns:w10="urn:schemas-microsoft-com:office:word" xmlns:w="http://schemas.openxmlformats.org/wordprocessingml/2006/main" xmlns:w14="http://schemas.microsoft.com/office/word/2010/wordml" xmlns:wpg="http://schemas.microsoft.com/office/word/2010/wordprocessingGroup" xmlns:wpi="http://schemas.microsoft.com/office/word/2010/wordprocessingInk" xmlns:wne="http://schemas.microsoft.com/office/word/2006/wordml" xmlns:wps="http://schemas.microsoft.com/office/word/2010/wordprocessingShape" mc:Ignorable="w14 wp14">
   <w:body>
     <w:p>
       <w:r>
@@ -33,141 +33,127 @@
         <w:jc w:val="both"/>
       </w:pPr>
       <w:r>
-        <w:t xml:space="preserve">Segundo Gil (2007, p 17), pesquisa é um procedimento racional e sistemático </w:t>
-      </w:r>
+        <w:t xml:space="preserve">Segundo Gil (2007, p 17), pesquisa é um procedimento racional e sistemático com o objetivo proporcionar respostas para problemas propostos. A pesquisa se desenvolve por </w:t>
+      </w:r>
+      <w:r>
+        <w:t>inúmeras</w:t>
+      </w:r>
+      <w:r>
+        <w:t xml:space="preserve"> fases, desde a </w:t>
+      </w:r>
+      <w:r>
+        <w:t xml:space="preserve">adequada </w:t>
+      </w:r>
+      <w:r>
+        <w:t xml:space="preserve">formulação do problema até a </w:t>
+      </w:r>
+      <w:r>
+        <w:t xml:space="preserve">satisfatória </w:t>
+      </w:r>
+      <w:r>
+        <w:t>apresentação e discussão de seus resultados.</w:t>
+      </w:r>
+    </w:p>
+    <w:p>
+      <w:pPr>
+        <w:ind w:firstLine="720"/>
+        <w:jc w:val="both"/>
+      </w:pPr>
+      <w:r>
+        <w:t xml:space="preserve">Para este projeto, será usado o método de pesquisa aplicada, que possui o objetivo de resolver problemas específicos. Segundo </w:t>
+      </w:r>
+      <w:r>
+        <w:t>Thiollent (2009</w:t>
+      </w:r>
+      <w:r>
+        <w:t>, p 36</w:t>
+      </w:r>
+      <w:r>
+        <w:t>), a pesquisa aplicada concentra-se em torno dos problemas presentes nas atividades das instituições, organizações, grupos ou atores sociais. Ela está empenhada na elaboração de diagnósticos, identificação de problemas e busca de soluções.</w:t>
+      </w:r>
+    </w:p>
+    <w:p>
+      <w:pPr>
+        <w:ind w:firstLine="720"/>
+        <w:jc w:val="both"/>
+      </w:pPr>
+    </w:p>
+    <w:p>
+      <w:r>
+        <w:t>Contexto da Pesquisa</w:t>
+      </w:r>
+    </w:p>
+    <w:p>
+      <w:pPr>
+        <w:ind w:firstLine="720"/>
+        <w:jc w:val="both"/>
+      </w:pPr>
+      <w:r>
+        <w:t>Este trabalho será desenvolvido devido à dificuldade que algumas pessoas têm de encontrar determinados profissionais, tencionando a criação de um aplicativo por meio do quais autônomos e empresas poderão se cadastrar e divulgar seus serviços.</w:t>
+      </w:r>
+    </w:p>
+    <w:p>
+      <w:pPr>
+        <w:ind w:firstLine="720"/>
+        <w:jc w:val="both"/>
+      </w:pPr>
       <w:commentRangeStart w:id="0"/>
       <w:r>
-        <w:t xml:space="preserve">com o objetivo proporcionar </w:t>
+        <w:t xml:space="preserve">Em muitas ocasiões, as pessoas não conseguem localizar o profissional desejado, </w:t>
+      </w:r>
+      <w:r>
+        <w:t xml:space="preserve">buscando em vários locais como na internet. E, </w:t>
+      </w:r>
+      <w:r>
+        <w:t>quando encontrado</w:t>
+      </w:r>
+      <w:r>
+        <w:t xml:space="preserve">, na maioria das vezes </w:t>
+      </w:r>
+      <w:r>
+        <w:t>não possui</w:t>
+      </w:r>
+      <w:r>
+        <w:t xml:space="preserve"> </w:t>
+      </w:r>
+      <w:r>
+        <w:t>qualificações necessárias</w:t>
+      </w:r>
+      <w:r>
+        <w:t xml:space="preserve"> e r</w:t>
+      </w:r>
+      <w:r>
+        <w:t>equeridas</w:t>
+      </w:r>
+      <w:r>
+        <w:t xml:space="preserve"> ou até mesmo boas recomendações.</w:t>
       </w:r>
       <w:commentRangeEnd w:id="0"/>
       <w:r>
         <w:rPr>
-          <w:rStyle w:val="CommentReference"/>
+          <w:rStyle w:val="Refdecomentrio"/>
         </w:rPr>
         <w:commentReference w:id="0"/>
       </w:r>
-      <w:r>
-        <w:t xml:space="preserve">respostas para problemas propostos. A pesquisa se desenvolve por </w:t>
-      </w:r>
-      <w:r>
-        <w:t>inúmeras</w:t>
-      </w:r>
-      <w:r>
-        <w:t xml:space="preserve"> fases, desde a </w:t>
-      </w:r>
-      <w:r>
-        <w:t xml:space="preserve">adequada </w:t>
-      </w:r>
-      <w:r>
-        <w:t xml:space="preserve">formulação do problema até a </w:t>
-      </w:r>
-      <w:r>
-        <w:t xml:space="preserve">satisfatória </w:t>
-      </w:r>
-      <w:r>
-        <w:t>apresentação e discussão de seus resultados.</w:t>
-      </w:r>
-    </w:p>
-    <w:p>
-      <w:pPr>
-        <w:ind w:firstLine="720"/>
-        <w:jc w:val="both"/>
-      </w:pPr>
-      <w:r>
-        <w:t xml:space="preserve">Para este projeto, será usado o método de pesquisa aplicada, que possui o objetivo de resolver problemas específicos. Segundo </w:t>
-      </w:r>
-      <w:r>
-        <w:t>Thiollent (2009</w:t>
-      </w:r>
-      <w:r>
-        <w:t>, p 36</w:t>
-      </w:r>
-      <w:r>
-        <w:t>), a pesquisa aplicada concentra-se em torno dos problemas presentes nas atividades das instituições, organizações, grupos ou atores sociais. Ela está empenhada na elaboração de diagnósticos, identificação de problemas e busca de soluções.</w:t>
-      </w:r>
-    </w:p>
-    <w:p>
-      <w:pPr>
-        <w:ind w:firstLine="720"/>
-        <w:jc w:val="both"/>
-      </w:pPr>
-    </w:p>
-    <w:p>
-      <w:r>
-        <w:t>Contexto da Pesquisa</w:t>
-      </w:r>
-    </w:p>
-    <w:p>
-      <w:pPr>
-        <w:ind w:firstLine="720"/>
-        <w:jc w:val="both"/>
-      </w:pPr>
-      <w:r>
-        <w:t>Este trabalho será desenvolvido devido à dificuldade que algumas pessoas têm de encontrar determinados profissionais, tencionando a criação de um aplicativo por meio do quais autônomos e empresas poderão se cadastrar e divulgar seus serviços.</w:t>
-      </w:r>
-    </w:p>
-    <w:p>
-      <w:pPr>
-        <w:ind w:firstLine="720"/>
-        <w:jc w:val="both"/>
-      </w:pPr>
+    </w:p>
+    <w:p>
+      <w:pPr>
+        <w:ind w:firstLine="720"/>
+        <w:jc w:val="both"/>
+      </w:pPr>
+      <w:r>
+        <w:t xml:space="preserve">O objetivo desta aplicação é reunir, em um único lugar, os mais diversos profissionais das mais diversas áreas, facilitando assim serem encontrados. </w:t>
+      </w:r>
       <w:commentRangeStart w:id="1"/>
       <w:r>
-        <w:t xml:space="preserve">Em muitas ocasiões, as pessoas não conseguem localizar o profissional desejado, </w:t>
-      </w:r>
-      <w:r>
-        <w:t xml:space="preserve">buscando em vários locais como na internet. E, </w:t>
-      </w:r>
-      <w:r>
-        <w:t>quando encontrado</w:t>
-      </w:r>
-      <w:r>
-        <w:t xml:space="preserve">, na maioria das vezes </w:t>
-      </w:r>
-      <w:r>
-        <w:t>não possui</w:t>
-      </w:r>
-      <w:r>
-        <w:t xml:space="preserve"> </w:t>
-      </w:r>
-      <w:r>
-        <w:t>qualificações necessárias</w:t>
-      </w:r>
-      <w:r>
-        <w:t xml:space="preserve"> e r</w:t>
-      </w:r>
-      <w:r>
-        <w:t>equeridas</w:t>
-      </w:r>
-      <w:r>
-        <w:t xml:space="preserve"> ou até mesmo boas recomendações.</w:t>
+        <w:t>Por meio deste sistema os usuários poderão escolher baseado nos perfis cadastrados, serviços ofertados e com a ajuda de avaliações de outros utilizadores.</w:t>
       </w:r>
       <w:commentRangeEnd w:id="1"/>
       <w:r>
         <w:rPr>
-          <w:rStyle w:val="CommentReference"/>
+          <w:rStyle w:val="Refdecomentrio"/>
         </w:rPr>
         <w:commentReference w:id="1"/>
-      </w:r>
-    </w:p>
-    <w:p>
-      <w:pPr>
-        <w:ind w:firstLine="720"/>
-        <w:jc w:val="both"/>
-      </w:pPr>
-      <w:r>
-        <w:t xml:space="preserve">O objetivo desta aplicação é reunir, em um único lugar, os mais diversos profissionais das mais diversas áreas, facilitando assim serem encontrados. </w:t>
-      </w:r>
-      <w:commentRangeStart w:id="2"/>
-      <w:r>
-        <w:t>Por meio deste sistema os usuários poderão escolher baseado nos perfis cadastrados, serviços ofertados e com a ajuda de avaliações de outros utilizadores.</w:t>
-      </w:r>
-      <w:commentRangeEnd w:id="2"/>
-      <w:r>
-        <w:rPr>
-          <w:rStyle w:val="CommentReference"/>
-        </w:rPr>
-        <w:commentReference w:id="2"/>
       </w:r>
     </w:p>
     <w:p>
@@ -208,25 +194,19 @@
         <w:t xml:space="preserve">sobre </w:t>
       </w:r>
       <w:r>
-        <w:t xml:space="preserve">o problema a ser solucionado com esse projeto, possíveis ideias para sua solução, requisitos do </w:t>
+        <w:t xml:space="preserve">o problema a </w:t>
+      </w:r>
+      <w:proofErr w:type="gramStart"/>
+      <w:r>
+        <w:t>ser</w:t>
+      </w:r>
+      <w:proofErr w:type="gramEnd"/>
+      <w:r>
+        <w:t xml:space="preserve"> solucionado com esse projeto, possíveis ideias para sua solução, requisitos do </w:t>
       </w:r>
       <w:r>
         <w:lastRenderedPageBreak/>
-        <w:t xml:space="preserve">sistema e </w:t>
-      </w:r>
-      <w:commentRangeStart w:id="3"/>
-      <w:r>
-        <w:t xml:space="preserve">tecnologias a usadas </w:t>
-      </w:r>
-      <w:commentRangeEnd w:id="3"/>
-      <w:r>
-        <w:rPr>
-          <w:rStyle w:val="CommentReference"/>
-        </w:rPr>
-        <w:commentReference w:id="3"/>
-      </w:r>
-      <w:r>
-        <w:t xml:space="preserve">durante todo o desenvolvimento. </w:t>
+        <w:t xml:space="preserve">sistema e tecnologias a usadas durante todo o desenvolvimento. </w:t>
       </w:r>
       <w:r>
         <w:rPr>
@@ -243,6 +223,8 @@
       <w:r>
         <w:t>Foram necessárias reuniões sobre o projeto com o orientador para um melhor acompanhamento e supervisão de todo o desenvolvimento.</w:t>
       </w:r>
+      <w:bookmarkStart w:id="2" w:name="_GoBack"/>
+      <w:bookmarkEnd w:id="2"/>
     </w:p>
     <w:p>
       <w:r>
@@ -259,7 +241,7 @@
     </w:p>
     <w:p>
       <w:pPr>
-        <w:pStyle w:val="ListParagraph"/>
+        <w:pStyle w:val="PargrafodaLista"/>
         <w:numPr>
           <w:ilvl w:val="0"/>
           <w:numId w:val="1"/>
@@ -271,7 +253,7 @@
     </w:p>
     <w:p>
       <w:pPr>
-        <w:pStyle w:val="ListParagraph"/>
+        <w:pStyle w:val="PargrafodaLista"/>
         <w:numPr>
           <w:ilvl w:val="0"/>
           <w:numId w:val="1"/>
@@ -283,7 +265,7 @@
     </w:p>
     <w:p>
       <w:pPr>
-        <w:pStyle w:val="ListParagraph"/>
+        <w:pStyle w:val="PargrafodaLista"/>
         <w:numPr>
           <w:ilvl w:val="0"/>
           <w:numId w:val="1"/>
@@ -301,7 +283,7 @@
     </w:p>
     <w:p>
       <w:pPr>
-        <w:pStyle w:val="ListParagraph"/>
+        <w:pStyle w:val="PargrafodaLista"/>
         <w:numPr>
           <w:ilvl w:val="0"/>
           <w:numId w:val="1"/>
@@ -313,7 +295,7 @@
     </w:p>
     <w:p>
       <w:pPr>
-        <w:pStyle w:val="ListParagraph"/>
+        <w:pStyle w:val="PargrafodaLista"/>
         <w:numPr>
           <w:ilvl w:val="0"/>
           <w:numId w:val="1"/>
@@ -325,7 +307,7 @@
     </w:p>
     <w:p>
       <w:pPr>
-        <w:pStyle w:val="ListParagraph"/>
+        <w:pStyle w:val="PargrafodaLista"/>
         <w:numPr>
           <w:ilvl w:val="0"/>
           <w:numId w:val="1"/>
@@ -370,7 +352,7 @@
     </w:p>
     <w:p>
       <w:pPr>
-        <w:pStyle w:val="ListParagraph"/>
+        <w:pStyle w:val="PargrafodaLista"/>
         <w:numPr>
           <w:ilvl w:val="0"/>
           <w:numId w:val="2"/>
@@ -382,7 +364,7 @@
     </w:p>
     <w:p>
       <w:pPr>
-        <w:pStyle w:val="ListParagraph"/>
+        <w:pStyle w:val="PargrafodaLista"/>
         <w:numPr>
           <w:ilvl w:val="0"/>
           <w:numId w:val="2"/>
@@ -394,7 +376,7 @@
     </w:p>
     <w:p>
       <w:pPr>
-        <w:pStyle w:val="ListParagraph"/>
+        <w:pStyle w:val="PargrafodaLista"/>
         <w:numPr>
           <w:ilvl w:val="0"/>
           <w:numId w:val="2"/>
@@ -406,7 +388,7 @@
     </w:p>
     <w:p>
       <w:pPr>
-        <w:pStyle w:val="ListParagraph"/>
+        <w:pStyle w:val="PargrafodaLista"/>
         <w:numPr>
           <w:ilvl w:val="0"/>
           <w:numId w:val="2"/>
@@ -418,7 +400,7 @@
     </w:p>
     <w:p>
       <w:pPr>
-        <w:pStyle w:val="ListParagraph"/>
+        <w:pStyle w:val="PargrafodaLista"/>
         <w:numPr>
           <w:ilvl w:val="0"/>
           <w:numId w:val="2"/>
@@ -436,16 +418,16 @@
         <w:ind w:firstLine="720"/>
         <w:jc w:val="both"/>
       </w:pPr>
-      <w:commentRangeStart w:id="4"/>
+      <w:commentRangeStart w:id="3"/>
       <w:r>
         <w:t xml:space="preserve">Realizamos uma pesquisa por aplicativos parecidos no mercado e encontramos poucas opções. Algumas delas não possuem a mesma finalidade do projeto, as demais possuem recursos limitados nas versões gratuitas e uma avaliação de nota media dos usuários. </w:t>
       </w:r>
-      <w:commentRangeEnd w:id="4"/>
-      <w:r>
-        <w:rPr>
-          <w:rStyle w:val="CommentReference"/>
-        </w:rPr>
-        <w:commentReference w:id="4"/>
+      <w:commentRangeEnd w:id="3"/>
+      <w:r>
+        <w:rPr>
+          <w:rStyle w:val="Refdecomentrio"/>
+        </w:rPr>
+        <w:commentReference w:id="3"/>
       </w:r>
     </w:p>
     <w:p/>
@@ -486,16 +468,16 @@
         <w:tab/>
         <w:t xml:space="preserve"> A seguir estão representadas as funcionalidades básicas do aplicativo através de um diagrama de </w:t>
       </w:r>
-      <w:commentRangeStart w:id="5"/>
+      <w:commentRangeStart w:id="4"/>
       <w:r>
         <w:t xml:space="preserve">casos </w:t>
       </w:r>
-      <w:commentRangeEnd w:id="5"/>
-      <w:r>
-        <w:rPr>
-          <w:rStyle w:val="CommentReference"/>
-        </w:rPr>
-        <w:commentReference w:id="5"/>
+      <w:commentRangeEnd w:id="4"/>
+      <w:r>
+        <w:rPr>
+          <w:rStyle w:val="Refdecomentrio"/>
+        </w:rPr>
+        <w:commentReference w:id="4"/>
       </w:r>
       <w:r>
         <w:t>de uso.</w:t>
@@ -537,7 +519,7 @@
             <v:path o:extrusionok="f" gradientshapeok="t" o:connecttype="rect"/>
             <o:lock v:ext="edit" aspectratio="t"/>
           </v:shapetype>
-          <v:shape id="_x0000_i1025" type="#_x0000_t75" style="width:292.5pt;height:292.5pt">
+          <v:shape id="_x0000_i1025" type="#_x0000_t75" style="width:292.3pt;height:292.3pt">
             <v:imagedata r:id="rId7" o:title="caso_de_uso_qm"/>
           </v:shape>
         </w:pict>
@@ -568,16 +550,16 @@
         <w:tab/>
         <w:t xml:space="preserve">No diagrama acima podemos ver as ações de cada tipo de usuário no sistema. O Profissional pode gerenciar seu perfil com informações de seu serviço, visualizar suas avaliações, visualizar o perfil de um cliente </w:t>
       </w:r>
-      <w:commentRangeStart w:id="6"/>
+      <w:commentRangeStart w:id="5"/>
       <w:r>
         <w:t xml:space="preserve">e avalia-lo </w:t>
       </w:r>
-      <w:commentRangeEnd w:id="6"/>
-      <w:r>
-        <w:rPr>
-          <w:rStyle w:val="CommentReference"/>
-        </w:rPr>
-        <w:commentReference w:id="6"/>
+      <w:commentRangeEnd w:id="5"/>
+      <w:r>
+        <w:rPr>
+          <w:rStyle w:val="Refdecomentrio"/>
+        </w:rPr>
+        <w:commentReference w:id="5"/>
       </w:r>
       <w:r>
         <w:t xml:space="preserve">ou então realizar buscas por outros profissionais. </w:t>
@@ -637,11 +619,10 @@
         <w:tab/>
         <w:t xml:space="preserve">O Firebase por sua vez </w:t>
       </w:r>
-      <w:commentRangeStart w:id="7"/>
+      <w:commentRangeStart w:id="6"/>
       <w:r>
         <w:t xml:space="preserve">é </w:t>
       </w:r>
-      <w:proofErr w:type="spellStart"/>
       <w:r>
         <w:rPr>
           <w:i/>
@@ -654,16 +635,15 @@
         </w:rPr>
         <w:t>S</w:t>
       </w:r>
-      <w:proofErr w:type="spellEnd"/>
       <w:r>
         <w:t xml:space="preserve"> será responsável </w:t>
       </w:r>
-      <w:commentRangeEnd w:id="7"/>
-      <w:r>
-        <w:rPr>
-          <w:rStyle w:val="CommentReference"/>
-        </w:rPr>
-        <w:commentReference w:id="7"/>
+      <w:commentRangeEnd w:id="6"/>
+      <w:r>
+        <w:rPr>
+          <w:rStyle w:val="Refdecomentrio"/>
+        </w:rPr>
+        <w:commentReference w:id="6"/>
       </w:r>
       <w:r>
         <w:t xml:space="preserve">por fornecer e gerenciar o banco de dados, </w:t>
@@ -793,16 +773,16 @@
       <w:r>
         <w:t xml:space="preserve">, que utilizara </w:t>
       </w:r>
-      <w:commentRangeStart w:id="8"/>
+      <w:commentRangeStart w:id="7"/>
       <w:r>
         <w:t xml:space="preserve">o HTML 5, CSS 3 e o Angular para estruturar todo o conteúdo e interface do aplicativo mobile e comunicará com o Firebase, no qual ira prover todo o banco de dados, autenticação de usuários e armazenamento de arquivos. </w:t>
       </w:r>
-      <w:commentRangeEnd w:id="8"/>
-      <w:r>
-        <w:rPr>
-          <w:rStyle w:val="CommentReference"/>
-        </w:rPr>
-        <w:commentReference w:id="8"/>
+      <w:commentRangeEnd w:id="7"/>
+      <w:r>
+        <w:rPr>
+          <w:rStyle w:val="Refdecomentrio"/>
+        </w:rPr>
+        <w:commentReference w:id="7"/>
       </w:r>
     </w:p>
     <w:p/>
@@ -987,7 +967,7 @@
     </w:p>
     <w:p>
       <w:pPr>
-        <w:pStyle w:val="ListParagraph"/>
+        <w:pStyle w:val="PargrafodaLista"/>
         <w:numPr>
           <w:ilvl w:val="0"/>
           <w:numId w:val="3"/>
@@ -1012,7 +992,7 @@
     </w:p>
     <w:p>
       <w:pPr>
-        <w:pStyle w:val="ListParagraph"/>
+        <w:pStyle w:val="PargrafodaLista"/>
         <w:numPr>
           <w:ilvl w:val="0"/>
           <w:numId w:val="3"/>
@@ -1058,7 +1038,7 @@
     </w:p>
     <w:p>
       <w:pPr>
-        <w:pStyle w:val="ListParagraph"/>
+        <w:pStyle w:val="PargrafodaLista"/>
         <w:numPr>
           <w:ilvl w:val="0"/>
           <w:numId w:val="4"/>
@@ -1077,7 +1057,7 @@
     </w:p>
     <w:p>
       <w:pPr>
-        <w:pStyle w:val="ListParagraph"/>
+        <w:pStyle w:val="PargrafodaLista"/>
         <w:numPr>
           <w:ilvl w:val="0"/>
           <w:numId w:val="4"/>
@@ -1362,12 +1342,7 @@
         <w:jc w:val="both"/>
       </w:pPr>
       <w:r>
-        <w:t>Caso opte por executar em um smartphone Android, bast</w:t>
-      </w:r>
-      <w:bookmarkStart w:id="9" w:name="_GoBack"/>
-      <w:bookmarkEnd w:id="9"/>
-      <w:r>
-        <w:t xml:space="preserve">a conecta-lo no computador, ativar o modo desenvolvedor e executar o comando acima. </w:t>
+        <w:t xml:space="preserve">Caso opte por executar em um smartphone Android, basta conecta-lo no computador, ativar o modo desenvolvedor e executar o comando acima. </w:t>
       </w:r>
       <w:r>
         <w:t>Instalado o aplicativo no celular ou dispositivo virtual, sua aparência será próxima da imagem abaixo.</w:t>
@@ -1782,170 +1757,127 @@
 </file>
 
 <file path=word/comments.xml><?xml version="1.0" encoding="utf-8"?>
-<w:comments xmlns:wpc="http://schemas.microsoft.com/office/word/2010/wordprocessingCanvas" xmlns:mc="http://schemas.openxmlformats.org/markup-compatibility/2006" xmlns:o="urn:schemas-microsoft-com:office:office" xmlns:r="http://schemas.openxmlformats.org/officeDocument/2006/relationships" xmlns:m="http://schemas.openxmlformats.org/officeDocument/2006/math" xmlns:v="urn:schemas-microsoft-com:vml" xmlns:wp14="http://schemas.microsoft.com/office/word/2010/wordprocessingDrawing" xmlns:wp="http://schemas.openxmlformats.org/drawingml/2006/wordprocessingDrawing" xmlns:w10="urn:schemas-microsoft-com:office:word" xmlns:w="http://schemas.openxmlformats.org/wordprocessingml/2006/main" xmlns:w14="http://schemas.microsoft.com/office/word/2010/wordml" xmlns:w15="http://schemas.microsoft.com/office/word/2012/wordml" xmlns:wpg="http://schemas.microsoft.com/office/word/2010/wordprocessingGroup" xmlns:wpi="http://schemas.microsoft.com/office/word/2010/wordprocessingInk" xmlns:wne="http://schemas.microsoft.com/office/word/2006/wordml" xmlns:wps="http://schemas.microsoft.com/office/word/2010/wordprocessingShape" mc:Ignorable="w14 w15 wp14">
-  <w:comment w:id="0" w:author="Rodrigo Luis de Faria" w:date="2019-04-20T09:43:00Z" w:initials="RLdF">
-    <w:p>
-      <w:pPr>
-        <w:pStyle w:val="CommentText"/>
-      </w:pPr>
-      <w:r>
-        <w:rPr>
-          <w:rStyle w:val="CommentReference"/>
+<w:comments xmlns:wpc="http://schemas.microsoft.com/office/word/2010/wordprocessingCanvas" xmlns:mc="http://schemas.openxmlformats.org/markup-compatibility/2006" xmlns:o="urn:schemas-microsoft-com:office:office" xmlns:r="http://schemas.openxmlformats.org/officeDocument/2006/relationships" xmlns:m="http://schemas.openxmlformats.org/officeDocument/2006/math" xmlns:v="urn:schemas-microsoft-com:vml" xmlns:wp14="http://schemas.microsoft.com/office/word/2010/wordprocessingDrawing" xmlns:wp="http://schemas.openxmlformats.org/drawingml/2006/wordprocessingDrawing" xmlns:w10="urn:schemas-microsoft-com:office:word" xmlns:w="http://schemas.openxmlformats.org/wordprocessingml/2006/main" xmlns:w14="http://schemas.microsoft.com/office/word/2010/wordml" xmlns:wpg="http://schemas.microsoft.com/office/word/2010/wordprocessingGroup" xmlns:wpi="http://schemas.microsoft.com/office/word/2010/wordprocessingInk" xmlns:wne="http://schemas.microsoft.com/office/word/2006/wordml" xmlns:wps="http://schemas.microsoft.com/office/word/2010/wordprocessingShape" mc:Ignorable="w14 wp14">
+  <w:comment w:id="0" w:author="Rodrigo Luis de Faria" w:date="2019-04-20T09:45:00Z" w:initials="RLdF">
+    <w:p>
+      <w:pPr>
+        <w:pStyle w:val="Textodecomentrio"/>
+      </w:pPr>
+      <w:r>
+        <w:rPr>
+          <w:rStyle w:val="Refdecomentrio"/>
         </w:rPr>
         <w:annotationRef/>
       </w:r>
       <w:r>
-        <w:rPr>
-          <w:rStyle w:val="CommentReference"/>
-        </w:rPr>
-        <w:t>Não faltou um “de” ????</w:t>
+        <w:t>Essa frase pode ser melhorada!</w:t>
       </w:r>
     </w:p>
   </w:comment>
   <w:comment w:id="1" w:author="Rodrigo Luis de Faria" w:date="2019-04-20T09:45:00Z" w:initials="RLdF">
     <w:p>
       <w:pPr>
-        <w:pStyle w:val="CommentText"/>
-      </w:pPr>
-      <w:r>
-        <w:rPr>
-          <w:rStyle w:val="CommentReference"/>
+        <w:pStyle w:val="Textodecomentrio"/>
+      </w:pPr>
+      <w:r>
+        <w:rPr>
+          <w:rStyle w:val="Refdecomentrio"/>
         </w:rPr>
         <w:annotationRef/>
       </w:r>
       <w:r>
-        <w:t>Essa frase pode ser melhorada!</w:t>
+        <w:t>Essa também!</w:t>
       </w:r>
     </w:p>
   </w:comment>
-  <w:comment w:id="2" w:author="Rodrigo Luis de Faria" w:date="2019-04-20T09:45:00Z" w:initials="RLdF">
-    <w:p>
-      <w:pPr>
-        <w:pStyle w:val="CommentText"/>
-      </w:pPr>
-      <w:r>
-        <w:rPr>
-          <w:rStyle w:val="CommentReference"/>
+  <w:comment w:id="3" w:author="Rodrigo Luis de Faria" w:date="2019-04-20T09:47:00Z" w:initials="RLdF">
+    <w:p>
+      <w:pPr>
+        <w:pStyle w:val="Textodecomentrio"/>
+      </w:pPr>
+      <w:r>
+        <w:rPr>
+          <w:rStyle w:val="Refdecomentrio"/>
         </w:rPr>
         <w:annotationRef/>
       </w:r>
       <w:r>
-        <w:t>Essa também!</w:t>
+        <w:t>Vocês poderiam explorar melhor os concorrentes. Falar uns dois parágrafos sobre eles.</w:t>
+      </w:r>
+    </w:p>
+    <w:p>
+      <w:pPr>
+        <w:pStyle w:val="Textodecomentrio"/>
+      </w:pPr>
+      <w:r>
+        <w:t>Ou talvez aqui não fosse o lugar de fazer isso! Por favor, chequem isso com a professora de TCC.</w:t>
       </w:r>
     </w:p>
   </w:comment>
-  <w:comment w:id="3" w:author="Rodrigo Luis de Faria" w:date="2019-04-20T09:46:00Z" w:initials="RLdF">
-    <w:p>
-      <w:pPr>
-        <w:pStyle w:val="CommentText"/>
-      </w:pPr>
-      <w:r>
-        <w:rPr>
-          <w:rStyle w:val="CommentReference"/>
+  <w:comment w:id="4" w:author="Rodrigo Luis de Faria" w:date="2019-04-20T09:49:00Z" w:initials="RLdF">
+    <w:p>
+      <w:pPr>
+        <w:pStyle w:val="Textodecomentrio"/>
+      </w:pPr>
+      <w:r>
+        <w:rPr>
+          <w:rStyle w:val="Refdecomentrio"/>
         </w:rPr>
         <w:annotationRef/>
       </w:r>
-      <w:proofErr w:type="gramStart"/>
-      <w:r>
-        <w:rPr>
-          <w:rStyle w:val="CommentReference"/>
-        </w:rPr>
-        <w:t>a</w:t>
-      </w:r>
-      <w:proofErr w:type="gramEnd"/>
-      <w:r>
-        <w:t xml:space="preserve"> serem usadas</w:t>
+      <w:r>
+        <w:t>Hora você fala: casos de uso e hora fala caso de uso</w:t>
+      </w:r>
+    </w:p>
+    <w:p>
+      <w:pPr>
+        <w:pStyle w:val="Textodecomentrio"/>
+      </w:pPr>
+      <w:r>
+        <w:t>Qual dos dois vai usar????</w:t>
       </w:r>
     </w:p>
   </w:comment>
-  <w:comment w:id="4" w:author="Rodrigo Luis de Faria" w:date="2019-04-20T09:47:00Z" w:initials="RLdF">
-    <w:p>
-      <w:pPr>
-        <w:pStyle w:val="CommentText"/>
-      </w:pPr>
-      <w:r>
-        <w:rPr>
-          <w:rStyle w:val="CommentReference"/>
+  <w:comment w:id="5" w:author="Rodrigo Luis de Faria" w:date="2019-04-20T09:51:00Z" w:initials="RLdF">
+    <w:p>
+      <w:pPr>
+        <w:pStyle w:val="Textodecomentrio"/>
+      </w:pPr>
+      <w:r>
+        <w:rPr>
+          <w:rStyle w:val="Refdecomentrio"/>
         </w:rPr>
         <w:annotationRef/>
       </w:r>
       <w:r>
-        <w:t>Vocês poderiam explorar melhor os concorrentes. Falar uns dois parágrafos sobre eles.</w:t>
-      </w:r>
-    </w:p>
-    <w:p>
-      <w:pPr>
-        <w:pStyle w:val="CommentText"/>
-      </w:pPr>
-      <w:r>
-        <w:t>Ou talvez aqui não fosse o lugar de fazer isso! Por favor, chequem isso com a professora de TCC.</w:t>
+        <w:t>Isso é uma coisa que até então eu não tinha lido. Em alguma parte (objetivo especifico, talvez) falar que o cliente também será avaliado!</w:t>
       </w:r>
     </w:p>
   </w:comment>
-  <w:comment w:id="5" w:author="Rodrigo Luis de Faria" w:date="2019-04-20T09:49:00Z" w:initials="RLdF">
-    <w:p>
-      <w:pPr>
-        <w:pStyle w:val="CommentText"/>
-      </w:pPr>
-      <w:r>
-        <w:rPr>
-          <w:rStyle w:val="CommentReference"/>
+  <w:comment w:id="6" w:author="Rodrigo Luis de Faria" w:date="2019-04-20T09:53:00Z" w:initials="RLdF">
+    <w:p>
+      <w:pPr>
+        <w:pStyle w:val="Textodecomentrio"/>
+      </w:pPr>
+      <w:r>
+        <w:rPr>
+          <w:rStyle w:val="Refdecomentrio"/>
         </w:rPr>
         <w:annotationRef/>
       </w:r>
       <w:r>
-        <w:t>Hora você fala: casos de uso e hora fala caso de uso</w:t>
-      </w:r>
-    </w:p>
-    <w:p>
-      <w:pPr>
-        <w:pStyle w:val="CommentText"/>
-      </w:pPr>
-      <w:r>
-        <w:t>Qual dos dois vai usar????</w:t>
-      </w:r>
-    </w:p>
-  </w:comment>
-  <w:comment w:id="6" w:author="Rodrigo Luis de Faria" w:date="2019-04-20T09:51:00Z" w:initials="RLdF">
-    <w:p>
-      <w:pPr>
-        <w:pStyle w:val="CommentText"/>
-      </w:pPr>
-      <w:r>
-        <w:rPr>
-          <w:rStyle w:val="CommentReference"/>
-        </w:rPr>
-        <w:annotationRef/>
-      </w:r>
-      <w:r>
-        <w:t>Isso é uma coisa que até então eu não tinha lido. Em alguma parte (objetivo especifico, talvez) falar que o cliente também será avaliado!</w:t>
+        <w:t>Estranho essa frase</w:t>
       </w:r>
     </w:p>
   </w:comment>
   <w:comment w:id="7" w:author="Rodrigo Luis de Faria" w:date="2019-04-20T09:53:00Z" w:initials="RLdF">
     <w:p>
       <w:pPr>
-        <w:pStyle w:val="CommentText"/>
-      </w:pPr>
-      <w:r>
-        <w:rPr>
-          <w:rStyle w:val="CommentReference"/>
-        </w:rPr>
-        <w:annotationRef/>
-      </w:r>
-      <w:r>
-        <w:t>Estranho essa frase</w:t>
-      </w:r>
-    </w:p>
-  </w:comment>
-  <w:comment w:id="8" w:author="Rodrigo Luis de Faria" w:date="2019-04-20T09:53:00Z" w:initials="RLdF">
-    <w:p>
-      <w:pPr>
-        <w:pStyle w:val="CommentText"/>
-      </w:pPr>
-      <w:r>
-        <w:rPr>
-          <w:rStyle w:val="CommentReference"/>
+        <w:pStyle w:val="Textodecomentrio"/>
+      </w:pPr>
+      <w:r>
+        <w:rPr>
+          <w:rStyle w:val="Refdecomentrio"/>
         </w:rPr>
         <w:annotationRef/>
       </w:r>
@@ -1972,8 +1904,8 @@
 </file>
 
 <file path=word/numbering.xml><?xml version="1.0" encoding="utf-8"?>
-<w:numbering xmlns:wpc="http://schemas.microsoft.com/office/word/2010/wordprocessingCanvas" xmlns:mc="http://schemas.openxmlformats.org/markup-compatibility/2006" xmlns:o="urn:schemas-microsoft-com:office:office" xmlns:r="http://schemas.openxmlformats.org/officeDocument/2006/relationships" xmlns:m="http://schemas.openxmlformats.org/officeDocument/2006/math" xmlns:v="urn:schemas-microsoft-com:vml" xmlns:wp14="http://schemas.microsoft.com/office/word/2010/wordprocessingDrawing" xmlns:wp="http://schemas.openxmlformats.org/drawingml/2006/wordprocessingDrawing" xmlns:w10="urn:schemas-microsoft-com:office:word" xmlns:w="http://schemas.openxmlformats.org/wordprocessingml/2006/main" xmlns:w14="http://schemas.microsoft.com/office/word/2010/wordml" xmlns:w15="http://schemas.microsoft.com/office/word/2012/wordml" xmlns:wpg="http://schemas.microsoft.com/office/word/2010/wordprocessingGroup" xmlns:wpi="http://schemas.microsoft.com/office/word/2010/wordprocessingInk" xmlns:wne="http://schemas.microsoft.com/office/word/2006/wordml" xmlns:wps="http://schemas.microsoft.com/office/word/2010/wordprocessingShape" mc:Ignorable="w14 w15 wp14">
-  <w:abstractNum w:abstractNumId="0" w15:restartNumberingAfterBreak="0">
+<w:numbering xmlns:wpc="http://schemas.microsoft.com/office/word/2010/wordprocessingCanvas" xmlns:mc="http://schemas.openxmlformats.org/markup-compatibility/2006" xmlns:o="urn:schemas-microsoft-com:office:office" xmlns:r="http://schemas.openxmlformats.org/officeDocument/2006/relationships" xmlns:m="http://schemas.openxmlformats.org/officeDocument/2006/math" xmlns:v="urn:schemas-microsoft-com:vml" xmlns:wp14="http://schemas.microsoft.com/office/word/2010/wordprocessingDrawing" xmlns:wp="http://schemas.openxmlformats.org/drawingml/2006/wordprocessingDrawing" xmlns:w10="urn:schemas-microsoft-com:office:word" xmlns:w="http://schemas.openxmlformats.org/wordprocessingml/2006/main" xmlns:w14="http://schemas.microsoft.com/office/word/2010/wordml" xmlns:wpg="http://schemas.microsoft.com/office/word/2010/wordprocessingGroup" xmlns:wpi="http://schemas.microsoft.com/office/word/2010/wordprocessingInk" xmlns:wne="http://schemas.microsoft.com/office/word/2006/wordml" xmlns:wps="http://schemas.microsoft.com/office/word/2010/wordprocessingShape" mc:Ignorable="w14 wp14">
+  <w:abstractNum w:abstractNumId="0">
     <w:nsid w:val="0A26038B"/>
     <w:multiLevelType w:val="hybridMultilevel"/>
     <w:tmpl w:val="307C7A16"/>
@@ -2086,7 +2018,7 @@
       </w:rPr>
     </w:lvl>
   </w:abstractNum>
-  <w:abstractNum w:abstractNumId="1" w15:restartNumberingAfterBreak="0">
+  <w:abstractNum w:abstractNumId="1">
     <w:nsid w:val="1989651F"/>
     <w:multiLevelType w:val="hybridMultilevel"/>
     <w:tmpl w:val="626E9866"/>
@@ -2199,7 +2131,7 @@
       </w:rPr>
     </w:lvl>
   </w:abstractNum>
-  <w:abstractNum w:abstractNumId="2" w15:restartNumberingAfterBreak="0">
+  <w:abstractNum w:abstractNumId="2">
     <w:nsid w:val="301F4CD3"/>
     <w:multiLevelType w:val="hybridMultilevel"/>
     <w:tmpl w:val="0562CDA2"/>
@@ -2312,7 +2244,7 @@
       </w:rPr>
     </w:lvl>
   </w:abstractNum>
-  <w:abstractNum w:abstractNumId="3" w15:restartNumberingAfterBreak="0">
+  <w:abstractNum w:abstractNumId="3">
     <w:nsid w:val="6A1B5CA9"/>
     <w:multiLevelType w:val="hybridMultilevel"/>
     <w:tmpl w:val="1810A6FE"/>
@@ -2449,7 +2381,7 @@
 </file>
 
 <file path=word/styles.xml><?xml version="1.0" encoding="utf-8"?>
-<w:styles xmlns:mc="http://schemas.openxmlformats.org/markup-compatibility/2006" xmlns:r="http://schemas.openxmlformats.org/officeDocument/2006/relationships" xmlns:w="http://schemas.openxmlformats.org/wordprocessingml/2006/main" xmlns:w14="http://schemas.microsoft.com/office/word/2010/wordml" xmlns:w15="http://schemas.microsoft.com/office/word/2012/wordml" mc:Ignorable="w14 w15">
+<w:styles xmlns:mc="http://schemas.openxmlformats.org/markup-compatibility/2006" xmlns:r="http://schemas.openxmlformats.org/officeDocument/2006/relationships" xmlns:w="http://schemas.openxmlformats.org/wordprocessingml/2006/main" xmlns:w14="http://schemas.microsoft.com/office/word/2010/wordml" mc:Ignorable="w14">
   <w:docDefaults>
     <w:rPrDefault>
       <w:rPr>
@@ -2465,378 +2397,144 @@
       </w:pPr>
     </w:pPrDefault>
   </w:docDefaults>
-  <w:latentStyles w:defLockedState="0" w:defUIPriority="99" w:defSemiHidden="0" w:defUnhideWhenUsed="0" w:defQFormat="0" w:count="371">
-    <w:lsdException w:name="Normal" w:uiPriority="0" w:qFormat="1"/>
-    <w:lsdException w:name="heading 1" w:uiPriority="9" w:qFormat="1"/>
-    <w:lsdException w:name="heading 2" w:semiHidden="1" w:uiPriority="9" w:unhideWhenUsed="1" w:qFormat="1"/>
-    <w:lsdException w:name="heading 3" w:semiHidden="1" w:uiPriority="9" w:unhideWhenUsed="1" w:qFormat="1"/>
-    <w:lsdException w:name="heading 4" w:semiHidden="1" w:uiPriority="9" w:unhideWhenUsed="1" w:qFormat="1"/>
-    <w:lsdException w:name="heading 5" w:semiHidden="1" w:uiPriority="9" w:unhideWhenUsed="1" w:qFormat="1"/>
-    <w:lsdException w:name="heading 6" w:semiHidden="1" w:uiPriority="9" w:unhideWhenUsed="1" w:qFormat="1"/>
-    <w:lsdException w:name="heading 7" w:semiHidden="1" w:uiPriority="9" w:unhideWhenUsed="1" w:qFormat="1"/>
-    <w:lsdException w:name="heading 8" w:semiHidden="1" w:uiPriority="9" w:unhideWhenUsed="1" w:qFormat="1"/>
-    <w:lsdException w:name="heading 9" w:semiHidden="1" w:uiPriority="9" w:unhideWhenUsed="1" w:qFormat="1"/>
-    <w:lsdException w:name="index 1" w:semiHidden="1" w:unhideWhenUsed="1"/>
-    <w:lsdException w:name="index 2" w:semiHidden="1" w:unhideWhenUsed="1"/>
-    <w:lsdException w:name="index 3" w:semiHidden="1" w:unhideWhenUsed="1"/>
-    <w:lsdException w:name="index 4" w:semiHidden="1" w:unhideWhenUsed="1"/>
-    <w:lsdException w:name="index 5" w:semiHidden="1" w:unhideWhenUsed="1"/>
-    <w:lsdException w:name="index 6" w:semiHidden="1" w:unhideWhenUsed="1"/>
-    <w:lsdException w:name="index 7" w:semiHidden="1" w:unhideWhenUsed="1"/>
-    <w:lsdException w:name="index 8" w:semiHidden="1" w:unhideWhenUsed="1"/>
-    <w:lsdException w:name="index 9" w:semiHidden="1" w:unhideWhenUsed="1"/>
-    <w:lsdException w:name="toc 1" w:semiHidden="1" w:uiPriority="39" w:unhideWhenUsed="1"/>
-    <w:lsdException w:name="toc 2" w:semiHidden="1" w:uiPriority="39" w:unhideWhenUsed="1"/>
-    <w:lsdException w:name="toc 3" w:semiHidden="1" w:uiPriority="39" w:unhideWhenUsed="1"/>
-    <w:lsdException w:name="toc 4" w:semiHidden="1" w:uiPriority="39" w:unhideWhenUsed="1"/>
-    <w:lsdException w:name="toc 5" w:semiHidden="1" w:uiPriority="39" w:unhideWhenUsed="1"/>
-    <w:lsdException w:name="toc 6" w:semiHidden="1" w:uiPriority="39" w:unhideWhenUsed="1"/>
-    <w:lsdException w:name="toc 7" w:semiHidden="1" w:uiPriority="39" w:unhideWhenUsed="1"/>
-    <w:lsdException w:name="toc 8" w:semiHidden="1" w:uiPriority="39" w:unhideWhenUsed="1"/>
-    <w:lsdException w:name="toc 9" w:semiHidden="1" w:uiPriority="39" w:unhideWhenUsed="1"/>
-    <w:lsdException w:name="Normal Indent" w:semiHidden="1" w:unhideWhenUsed="1"/>
-    <w:lsdException w:name="footnote text" w:semiHidden="1" w:unhideWhenUsed="1"/>
-    <w:lsdException w:name="annotation text" w:semiHidden="1" w:unhideWhenUsed="1"/>
-    <w:lsdException w:name="header" w:semiHidden="1" w:unhideWhenUsed="1"/>
-    <w:lsdException w:name="footer" w:semiHidden="1" w:unhideWhenUsed="1"/>
-    <w:lsdException w:name="index heading" w:semiHidden="1" w:unhideWhenUsed="1"/>
-    <w:lsdException w:name="caption" w:semiHidden="1" w:uiPriority="35" w:unhideWhenUsed="1" w:qFormat="1"/>
-    <w:lsdException w:name="table of figures" w:semiHidden="1" w:unhideWhenUsed="1"/>
-    <w:lsdException w:name="envelope address" w:semiHidden="1" w:unhideWhenUsed="1"/>
-    <w:lsdException w:name="envelope return" w:semiHidden="1" w:unhideWhenUsed="1"/>
-    <w:lsdException w:name="footnote reference" w:semiHidden="1" w:unhideWhenUsed="1"/>
-    <w:lsdException w:name="annotation reference" w:semiHidden="1" w:unhideWhenUsed="1"/>
-    <w:lsdException w:name="line number" w:semiHidden="1" w:unhideWhenUsed="1"/>
-    <w:lsdException w:name="page number" w:semiHidden="1" w:unhideWhenUsed="1"/>
-    <w:lsdException w:name="endnote reference" w:semiHidden="1" w:unhideWhenUsed="1"/>
-    <w:lsdException w:name="endnote text" w:semiHidden="1" w:unhideWhenUsed="1"/>
-    <w:lsdException w:name="table of authorities" w:semiHidden="1" w:unhideWhenUsed="1"/>
-    <w:lsdException w:name="macro" w:semiHidden="1" w:unhideWhenUsed="1"/>
-    <w:lsdException w:name="toa heading" w:semiHidden="1" w:unhideWhenUsed="1"/>
-    <w:lsdException w:name="List" w:semiHidden="1" w:unhideWhenUsed="1"/>
-    <w:lsdException w:name="List Bullet" w:semiHidden="1" w:unhideWhenUsed="1"/>
-    <w:lsdException w:name="List Number" w:semiHidden="1" w:unhideWhenUsed="1"/>
-    <w:lsdException w:name="List 2" w:semiHidden="1" w:unhideWhenUsed="1"/>
-    <w:lsdException w:name="List 3" w:semiHidden="1" w:unhideWhenUsed="1"/>
-    <w:lsdException w:name="List 4" w:semiHidden="1" w:unhideWhenUsed="1"/>
-    <w:lsdException w:name="List 5" w:semiHidden="1" w:unhideWhenUsed="1"/>
-    <w:lsdException w:name="List Bullet 2" w:semiHidden="1" w:unhideWhenUsed="1"/>
-    <w:lsdException w:name="List Bullet 3" w:semiHidden="1" w:unhideWhenUsed="1"/>
-    <w:lsdException w:name="List Bullet 4" w:semiHidden="1" w:unhideWhenUsed="1"/>
-    <w:lsdException w:name="List Bullet 5" w:semiHidden="1" w:unhideWhenUsed="1"/>
-    <w:lsdException w:name="List Number 2" w:semiHidden="1" w:unhideWhenUsed="1"/>
-    <w:lsdException w:name="List Number 3" w:semiHidden="1" w:unhideWhenUsed="1"/>
-    <w:lsdException w:name="List Number 4" w:semiHidden="1" w:unhideWhenUsed="1"/>
-    <w:lsdException w:name="List Number 5" w:semiHidden="1" w:unhideWhenUsed="1"/>
-    <w:lsdException w:name="Title" w:uiPriority="10" w:qFormat="1"/>
-    <w:lsdException w:name="Closing" w:semiHidden="1" w:unhideWhenUsed="1"/>
-    <w:lsdException w:name="Signature" w:semiHidden="1" w:unhideWhenUsed="1"/>
-    <w:lsdException w:name="Default Paragraph Font" w:semiHidden="1" w:uiPriority="1" w:unhideWhenUsed="1"/>
-    <w:lsdException w:name="Body Text" w:semiHidden="1" w:unhideWhenUsed="1"/>
-    <w:lsdException w:name="Body Text Indent" w:semiHidden="1" w:unhideWhenUsed="1"/>
-    <w:lsdException w:name="List Continue" w:semiHidden="1" w:unhideWhenUsed="1"/>
-    <w:lsdException w:name="List Continue 2" w:semiHidden="1" w:unhideWhenUsed="1"/>
-    <w:lsdException w:name="List Continue 3" w:semiHidden="1" w:unhideWhenUsed="1"/>
-    <w:lsdException w:name="List Continue 4" w:semiHidden="1" w:unhideWhenUsed="1"/>
-    <w:lsdException w:name="List Continue 5" w:semiHidden="1" w:unhideWhenUsed="1"/>
-    <w:lsdException w:name="Message Header" w:semiHidden="1" w:unhideWhenUsed="1"/>
-    <w:lsdException w:name="Subtitle" w:uiPriority="11" w:qFormat="1"/>
-    <w:lsdException w:name="Salutation" w:semiHidden="1" w:unhideWhenUsed="1"/>
-    <w:lsdException w:name="Date" w:semiHidden="1" w:unhideWhenUsed="1"/>
-    <w:lsdException w:name="Body Text First Indent" w:semiHidden="1" w:unhideWhenUsed="1"/>
-    <w:lsdException w:name="Body Text First Indent 2" w:semiHidden="1" w:unhideWhenUsed="1"/>
-    <w:lsdException w:name="Note Heading" w:semiHidden="1" w:unhideWhenUsed="1"/>
-    <w:lsdException w:name="Body Text 2" w:semiHidden="1" w:unhideWhenUsed="1"/>
-    <w:lsdException w:name="Body Text 3" w:semiHidden="1" w:unhideWhenUsed="1"/>
-    <w:lsdException w:name="Body Text Indent 2" w:semiHidden="1" w:unhideWhenUsed="1"/>
-    <w:lsdException w:name="Body Text Indent 3" w:semiHidden="1" w:unhideWhenUsed="1"/>
-    <w:lsdException w:name="Block Text" w:semiHidden="1" w:unhideWhenUsed="1"/>
-    <w:lsdException w:name="Hyperlink" w:semiHidden="1" w:unhideWhenUsed="1"/>
-    <w:lsdException w:name="FollowedHyperlink" w:semiHidden="1" w:unhideWhenUsed="1"/>
-    <w:lsdException w:name="Strong" w:uiPriority="22" w:qFormat="1"/>
-    <w:lsdException w:name="Emphasis" w:uiPriority="20" w:qFormat="1"/>
-    <w:lsdException w:name="Document Map" w:semiHidden="1" w:unhideWhenUsed="1"/>
-    <w:lsdException w:name="Plain Text" w:semiHidden="1" w:unhideWhenUsed="1"/>
-    <w:lsdException w:name="E-mail Signature" w:semiHidden="1" w:unhideWhenUsed="1"/>
-    <w:lsdException w:name="HTML Top of Form" w:semiHidden="1" w:unhideWhenUsed="1"/>
-    <w:lsdException w:name="HTML Bottom of Form" w:semiHidden="1" w:unhideWhenUsed="1"/>
-    <w:lsdException w:name="Normal (Web)" w:semiHidden="1" w:unhideWhenUsed="1"/>
-    <w:lsdException w:name="HTML Acronym" w:semiHidden="1" w:unhideWhenUsed="1"/>
-    <w:lsdException w:name="HTML Address" w:semiHidden="1" w:unhideWhenUsed="1"/>
-    <w:lsdException w:name="HTML Cite" w:semiHidden="1" w:unhideWhenUsed="1"/>
-    <w:lsdException w:name="HTML Code" w:semiHidden="1" w:unhideWhenUsed="1"/>
-    <w:lsdException w:name="HTML Definition" w:semiHidden="1" w:unhideWhenUsed="1"/>
-    <w:lsdException w:name="HTML Keyboard" w:semiHidden="1" w:unhideWhenUsed="1"/>
-    <w:lsdException w:name="HTML Preformatted" w:semiHidden="1" w:unhideWhenUsed="1"/>
-    <w:lsdException w:name="HTML Sample" w:semiHidden="1" w:unhideWhenUsed="1"/>
-    <w:lsdException w:name="HTML Typewriter" w:semiHidden="1" w:unhideWhenUsed="1"/>
-    <w:lsdException w:name="HTML Variable" w:semiHidden="1" w:unhideWhenUsed="1"/>
-    <w:lsdException w:name="Normal Table" w:semiHidden="1" w:unhideWhenUsed="1"/>
-    <w:lsdException w:name="annotation subject" w:semiHidden="1" w:unhideWhenUsed="1"/>
-    <w:lsdException w:name="No List" w:semiHidden="1" w:unhideWhenUsed="1"/>
-    <w:lsdException w:name="Outline List 1" w:semiHidden="1" w:unhideWhenUsed="1"/>
-    <w:lsdException w:name="Outline List 2" w:semiHidden="1" w:unhideWhenUsed="1"/>
-    <w:lsdException w:name="Outline List 3" w:semiHidden="1" w:unhideWhenUsed="1"/>
-    <w:lsdException w:name="Table Simple 1" w:semiHidden="1" w:unhideWhenUsed="1"/>
-    <w:lsdException w:name="Table Simple 2" w:semiHidden="1" w:unhideWhenUsed="1"/>
-    <w:lsdException w:name="Table Simple 3" w:semiHidden="1" w:unhideWhenUsed="1"/>
-    <w:lsdException w:name="Table Classic 1" w:semiHidden="1" w:unhideWhenUsed="1"/>
-    <w:lsdException w:name="Table Classic 2" w:semiHidden="1" w:unhideWhenUsed="1"/>
-    <w:lsdException w:name="Table Classic 3" w:semiHidden="1" w:unhideWhenUsed="1"/>
-    <w:lsdException w:name="Table Classic 4" w:semiHidden="1" w:unhideWhenUsed="1"/>
-    <w:lsdException w:name="Table Colorful 1" w:semiHidden="1" w:unhideWhenUsed="1"/>
-    <w:lsdException w:name="Table Colorful 2" w:semiHidden="1" w:unhideWhenUsed="1"/>
-    <w:lsdException w:name="Table Colorful 3" w:semiHidden="1" w:unhideWhenUsed="1"/>
-    <w:lsdException w:name="Table Columns 1" w:semiHidden="1" w:unhideWhenUsed="1"/>
-    <w:lsdException w:name="Table Columns 2" w:semiHidden="1" w:unhideWhenUsed="1"/>
-    <w:lsdException w:name="Table Columns 3" w:semiHidden="1" w:unhideWhenUsed="1"/>
-    <w:lsdException w:name="Table Columns 4" w:semiHidden="1" w:unhideWhenUsed="1"/>
-    <w:lsdException w:name="Table Columns 5" w:semiHidden="1" w:unhideWhenUsed="1"/>
-    <w:lsdException w:name="Table Grid 1" w:semiHidden="1" w:unhideWhenUsed="1"/>
-    <w:lsdException w:name="Table Grid 2" w:semiHidden="1" w:unhideWhenUsed="1"/>
-    <w:lsdException w:name="Table Grid 3" w:semiHidden="1" w:unhideWhenUsed="1"/>
-    <w:lsdException w:name="Table Grid 4" w:semiHidden="1" w:unhideWhenUsed="1"/>
-    <w:lsdException w:name="Table Grid 5" w:semiHidden="1" w:unhideWhenUsed="1"/>
-    <w:lsdException w:name="Table Grid 6" w:semiHidden="1" w:unhideWhenUsed="1"/>
-    <w:lsdException w:name="Table Grid 7" w:semiHidden="1" w:unhideWhenUsed="1"/>
-    <w:lsdException w:name="Table Grid 8" w:semiHidden="1" w:unhideWhenUsed="1"/>
-    <w:lsdException w:name="Table List 1" w:semiHidden="1" w:unhideWhenUsed="1"/>
-    <w:lsdException w:name="Table List 2" w:semiHidden="1" w:unhideWhenUsed="1"/>
-    <w:lsdException w:name="Table List 3" w:semiHidden="1" w:unhideWhenUsed="1"/>
-    <w:lsdException w:name="Table List 4" w:semiHidden="1" w:unhideWhenUsed="1"/>
-    <w:lsdException w:name="Table List 5" w:semiHidden="1" w:unhideWhenUsed="1"/>
-    <w:lsdException w:name="Table List 6" w:semiHidden="1" w:unhideWhenUsed="1"/>
-    <w:lsdException w:name="Table List 7" w:semiHidden="1" w:unhideWhenUsed="1"/>
-    <w:lsdException w:name="Table List 8" w:semiHidden="1" w:unhideWhenUsed="1"/>
-    <w:lsdException w:name="Table 3D effects 1" w:semiHidden="1" w:unhideWhenUsed="1"/>
-    <w:lsdException w:name="Table 3D effects 2" w:semiHidden="1" w:unhideWhenUsed="1"/>
-    <w:lsdException w:name="Table 3D effects 3" w:semiHidden="1" w:unhideWhenUsed="1"/>
-    <w:lsdException w:name="Table Contemporary" w:semiHidden="1" w:unhideWhenUsed="1"/>
-    <w:lsdException w:name="Table Elegant" w:semiHidden="1" w:unhideWhenUsed="1"/>
-    <w:lsdException w:name="Table Professional" w:semiHidden="1" w:unhideWhenUsed="1"/>
-    <w:lsdException w:name="Table Subtle 1" w:semiHidden="1" w:unhideWhenUsed="1"/>
-    <w:lsdException w:name="Table Subtle 2" w:semiHidden="1" w:unhideWhenUsed="1"/>
-    <w:lsdException w:name="Table Web 1" w:semiHidden="1" w:unhideWhenUsed="1"/>
-    <w:lsdException w:name="Table Web 2" w:semiHidden="1" w:unhideWhenUsed="1"/>
-    <w:lsdException w:name="Table Web 3" w:semiHidden="1" w:unhideWhenUsed="1"/>
-    <w:lsdException w:name="Balloon Text" w:semiHidden="1" w:unhideWhenUsed="1"/>
-    <w:lsdException w:name="Table Grid" w:uiPriority="59"/>
-    <w:lsdException w:name="Table Theme" w:semiHidden="1" w:unhideWhenUsed="1"/>
-    <w:lsdException w:name="Placeholder Text" w:semiHidden="1"/>
-    <w:lsdException w:name="No Spacing" w:uiPriority="1" w:qFormat="1"/>
-    <w:lsdException w:name="Light Shading" w:uiPriority="60"/>
-    <w:lsdException w:name="Light List" w:uiPriority="61"/>
-    <w:lsdException w:name="Light Grid" w:uiPriority="62"/>
-    <w:lsdException w:name="Medium Shading 1" w:uiPriority="63"/>
-    <w:lsdException w:name="Medium Shading 2" w:uiPriority="64"/>
-    <w:lsdException w:name="Medium List 1" w:uiPriority="65"/>
-    <w:lsdException w:name="Medium List 2" w:uiPriority="66"/>
-    <w:lsdException w:name="Medium Grid 1" w:uiPriority="67"/>
-    <w:lsdException w:name="Medium Grid 2" w:uiPriority="68"/>
-    <w:lsdException w:name="Medium Grid 3" w:uiPriority="69"/>
-    <w:lsdException w:name="Dark List" w:uiPriority="70"/>
-    <w:lsdException w:name="Colorful Shading" w:uiPriority="71"/>
-    <w:lsdException w:name="Colorful List" w:uiPriority="72"/>
-    <w:lsdException w:name="Colorful Grid" w:uiPriority="73"/>
-    <w:lsdException w:name="Light Shading Accent 1" w:uiPriority="60"/>
-    <w:lsdException w:name="Light List Accent 1" w:uiPriority="61"/>
-    <w:lsdException w:name="Light Grid Accent 1" w:uiPriority="62"/>
-    <w:lsdException w:name="Medium Shading 1 Accent 1" w:uiPriority="63"/>
-    <w:lsdException w:name="Medium Shading 2 Accent 1" w:uiPriority="64"/>
-    <w:lsdException w:name="Medium List 1 Accent 1" w:uiPriority="65"/>
-    <w:lsdException w:name="Revision" w:semiHidden="1"/>
-    <w:lsdException w:name="List Paragraph" w:uiPriority="34" w:qFormat="1"/>
-    <w:lsdException w:name="Quote" w:uiPriority="29" w:qFormat="1"/>
-    <w:lsdException w:name="Intense Quote" w:uiPriority="30" w:qFormat="1"/>
-    <w:lsdException w:name="Medium List 2 Accent 1" w:uiPriority="66"/>
-    <w:lsdException w:name="Medium Grid 1 Accent 1" w:uiPriority="67"/>
-    <w:lsdException w:name="Medium Grid 2 Accent 1" w:uiPriority="68"/>
-    <w:lsdException w:name="Medium Grid 3 Accent 1" w:uiPriority="69"/>
-    <w:lsdException w:name="Dark List Accent 1" w:uiPriority="70"/>
-    <w:lsdException w:name="Colorful Shading Accent 1" w:uiPriority="71"/>
-    <w:lsdException w:name="Colorful List Accent 1" w:uiPriority="72"/>
-    <w:lsdException w:name="Colorful Grid Accent 1" w:uiPriority="73"/>
-    <w:lsdException w:name="Light Shading Accent 2" w:uiPriority="60"/>
-    <w:lsdException w:name="Light List Accent 2" w:uiPriority="61"/>
-    <w:lsdException w:name="Light Grid Accent 2" w:uiPriority="62"/>
-    <w:lsdException w:name="Medium Shading 1 Accent 2" w:uiPriority="63"/>
-    <w:lsdException w:name="Medium Shading 2 Accent 2" w:uiPriority="64"/>
-    <w:lsdException w:name="Medium List 1 Accent 2" w:uiPriority="65"/>
-    <w:lsdException w:name="Medium List 2 Accent 2" w:uiPriority="66"/>
-    <w:lsdException w:name="Medium Grid 1 Accent 2" w:uiPriority="67"/>
-    <w:lsdException w:name="Medium Grid 2 Accent 2" w:uiPriority="68"/>
-    <w:lsdException w:name="Medium Grid 3 Accent 2" w:uiPriority="69"/>
-    <w:lsdException w:name="Dark List Accent 2" w:uiPriority="70"/>
-    <w:lsdException w:name="Colorful Shading Accent 2" w:uiPriority="71"/>
-    <w:lsdException w:name="Colorful List Accent 2" w:uiPriority="72"/>
-    <w:lsdException w:name="Colorful Grid Accent 2" w:uiPriority="73"/>
-    <w:lsdException w:name="Light Shading Accent 3" w:uiPriority="60"/>
-    <w:lsdException w:name="Light List Accent 3" w:uiPriority="61"/>
-    <w:lsdException w:name="Light Grid Accent 3" w:uiPriority="62"/>
-    <w:lsdException w:name="Medium Shading 1 Accent 3" w:uiPriority="63"/>
-    <w:lsdException w:name="Medium Shading 2 Accent 3" w:uiPriority="64"/>
-    <w:lsdException w:name="Medium List 1 Accent 3" w:uiPriority="65"/>
-    <w:lsdException w:name="Medium List 2 Accent 3" w:uiPriority="66"/>
-    <w:lsdException w:name="Medium Grid 1 Accent 3" w:uiPriority="67"/>
-    <w:lsdException w:name="Medium Grid 2 Accent 3" w:uiPriority="68"/>
-    <w:lsdException w:name="Medium Grid 3 Accent 3" w:uiPriority="69"/>
-    <w:lsdException w:name="Dark List Accent 3" w:uiPriority="70"/>
-    <w:lsdException w:name="Colorful Shading Accent 3" w:uiPriority="71"/>
-    <w:lsdException w:name="Colorful List Accent 3" w:uiPriority="72"/>
-    <w:lsdException w:name="Colorful Grid Accent 3" w:uiPriority="73"/>
-    <w:lsdException w:name="Light Shading Accent 4" w:uiPriority="60"/>
-    <w:lsdException w:name="Light List Accent 4" w:uiPriority="61"/>
-    <w:lsdException w:name="Light Grid Accent 4" w:uiPriority="62"/>
-    <w:lsdException w:name="Medium Shading 1 Accent 4" w:uiPriority="63"/>
-    <w:lsdException w:name="Medium Shading 2 Accent 4" w:uiPriority="64"/>
-    <w:lsdException w:name="Medium List 1 Accent 4" w:uiPriority="65"/>
-    <w:lsdException w:name="Medium List 2 Accent 4" w:uiPriority="66"/>
-    <w:lsdException w:name="Medium Grid 1 Accent 4" w:uiPriority="67"/>
-    <w:lsdException w:name="Medium Grid 2 Accent 4" w:uiPriority="68"/>
-    <w:lsdException w:name="Medium Grid 3 Accent 4" w:uiPriority="69"/>
-    <w:lsdException w:name="Dark List Accent 4" w:uiPriority="70"/>
-    <w:lsdException w:name="Colorful Shading Accent 4" w:uiPriority="71"/>
-    <w:lsdException w:name="Colorful List Accent 4" w:uiPriority="72"/>
-    <w:lsdException w:name="Colorful Grid Accent 4" w:uiPriority="73"/>
-    <w:lsdException w:name="Light Shading Accent 5" w:uiPriority="60"/>
-    <w:lsdException w:name="Light List Accent 5" w:uiPriority="61"/>
-    <w:lsdException w:name="Light Grid Accent 5" w:uiPriority="62"/>
-    <w:lsdException w:name="Medium Shading 1 Accent 5" w:uiPriority="63"/>
-    <w:lsdException w:name="Medium Shading 2 Accent 5" w:uiPriority="64"/>
-    <w:lsdException w:name="Medium List 1 Accent 5" w:uiPriority="65"/>
-    <w:lsdException w:name="Medium List 2 Accent 5" w:uiPriority="66"/>
-    <w:lsdException w:name="Medium Grid 1 Accent 5" w:uiPriority="67"/>
-    <w:lsdException w:name="Medium Grid 2 Accent 5" w:uiPriority="68"/>
-    <w:lsdException w:name="Medium Grid 3 Accent 5" w:uiPriority="69"/>
-    <w:lsdException w:name="Dark List Accent 5" w:uiPriority="70"/>
-    <w:lsdException w:name="Colorful Shading Accent 5" w:uiPriority="71"/>
-    <w:lsdException w:name="Colorful List Accent 5" w:uiPriority="72"/>
-    <w:lsdException w:name="Colorful Grid Accent 5" w:uiPriority="73"/>
-    <w:lsdException w:name="Light Shading Accent 6" w:uiPriority="60"/>
-    <w:lsdException w:name="Light List Accent 6" w:uiPriority="61"/>
-    <w:lsdException w:name="Light Grid Accent 6" w:uiPriority="62"/>
-    <w:lsdException w:name="Medium Shading 1 Accent 6" w:uiPriority="63"/>
-    <w:lsdException w:name="Medium Shading 2 Accent 6" w:uiPriority="64"/>
-    <w:lsdException w:name="Medium List 1 Accent 6" w:uiPriority="65"/>
-    <w:lsdException w:name="Medium List 2 Accent 6" w:uiPriority="66"/>
-    <w:lsdException w:name="Medium Grid 1 Accent 6" w:uiPriority="67"/>
-    <w:lsdException w:name="Medium Grid 2 Accent 6" w:uiPriority="68"/>
-    <w:lsdException w:name="Medium Grid 3 Accent 6" w:uiPriority="69"/>
-    <w:lsdException w:name="Dark List Accent 6" w:uiPriority="70"/>
-    <w:lsdException w:name="Colorful Shading Accent 6" w:uiPriority="71"/>
-    <w:lsdException w:name="Colorful List Accent 6" w:uiPriority="72"/>
-    <w:lsdException w:name="Colorful Grid Accent 6" w:uiPriority="73"/>
-    <w:lsdException w:name="Subtle Emphasis" w:uiPriority="19" w:qFormat="1"/>
-    <w:lsdException w:name="Intense Emphasis" w:uiPriority="21" w:qFormat="1"/>
-    <w:lsdException w:name="Subtle Reference" w:uiPriority="31" w:qFormat="1"/>
-    <w:lsdException w:name="Intense Reference" w:uiPriority="32" w:qFormat="1"/>
-    <w:lsdException w:name="Book Title" w:uiPriority="33" w:qFormat="1"/>
-    <w:lsdException w:name="Bibliography" w:semiHidden="1" w:uiPriority="37" w:unhideWhenUsed="1"/>
-    <w:lsdException w:name="TOC Heading" w:semiHidden="1" w:uiPriority="39" w:unhideWhenUsed="1" w:qFormat="1"/>
-    <w:lsdException w:name="Plain Table 1" w:uiPriority="41"/>
-    <w:lsdException w:name="Plain Table 2" w:uiPriority="42"/>
-    <w:lsdException w:name="Plain Table 3" w:uiPriority="43"/>
-    <w:lsdException w:name="Plain Table 4" w:uiPriority="44"/>
-    <w:lsdException w:name="Plain Table 5" w:uiPriority="45"/>
-    <w:lsdException w:name="Grid Table Light" w:uiPriority="40"/>
-    <w:lsdException w:name="Grid Table 1 Light" w:uiPriority="46"/>
-    <w:lsdException w:name="Grid Table 2" w:uiPriority="47"/>
-    <w:lsdException w:name="Grid Table 3" w:uiPriority="48"/>
-    <w:lsdException w:name="Grid Table 4" w:uiPriority="49"/>
-    <w:lsdException w:name="Grid Table 5 Dark" w:uiPriority="50"/>
-    <w:lsdException w:name="Grid Table 6 Colorful" w:uiPriority="51"/>
-    <w:lsdException w:name="Grid Table 7 Colorful" w:uiPriority="52"/>
-    <w:lsdException w:name="Grid Table 1 Light Accent 1" w:uiPriority="46"/>
-    <w:lsdException w:name="Grid Table 2 Accent 1" w:uiPriority="47"/>
-    <w:lsdException w:name="Grid Table 3 Accent 1" w:uiPriority="48"/>
-    <w:lsdException w:name="Grid Table 4 Accent 1" w:uiPriority="49"/>
-    <w:lsdException w:name="Grid Table 5 Dark Accent 1" w:uiPriority="50"/>
-    <w:lsdException w:name="Grid Table 6 Colorful Accent 1" w:uiPriority="51"/>
-    <w:lsdException w:name="Grid Table 7 Colorful Accent 1" w:uiPriority="52"/>
-    <w:lsdException w:name="Grid Table 1 Light Accent 2" w:uiPriority="46"/>
-    <w:lsdException w:name="Grid Table 2 Accent 2" w:uiPriority="47"/>
-    <w:lsdException w:name="Grid Table 3 Accent 2" w:uiPriority="48"/>
-    <w:lsdException w:name="Grid Table 4 Accent 2" w:uiPriority="49"/>
-    <w:lsdException w:name="Grid Table 5 Dark Accent 2" w:uiPriority="50"/>
-    <w:lsdException w:name="Grid Table 6 Colorful Accent 2" w:uiPriority="51"/>
-    <w:lsdException w:name="Grid Table 7 Colorful Accent 2" w:uiPriority="52"/>
-    <w:lsdException w:name="Grid Table 1 Light Accent 3" w:uiPriority="46"/>
-    <w:lsdException w:name="Grid Table 2 Accent 3" w:uiPriority="47"/>
-    <w:lsdException w:name="Grid Table 3 Accent 3" w:uiPriority="48"/>
-    <w:lsdException w:name="Grid Table 4 Accent 3" w:uiPriority="49"/>
-    <w:lsdException w:name="Grid Table 5 Dark Accent 3" w:uiPriority="50"/>
-    <w:lsdException w:name="Grid Table 6 Colorful Accent 3" w:uiPriority="51"/>
-    <w:lsdException w:name="Grid Table 7 Colorful Accent 3" w:uiPriority="52"/>
-    <w:lsdException w:name="Grid Table 1 Light Accent 4" w:uiPriority="46"/>
-    <w:lsdException w:name="Grid Table 2 Accent 4" w:uiPriority="47"/>
-    <w:lsdException w:name="Grid Table 3 Accent 4" w:uiPriority="48"/>
-    <w:lsdException w:name="Grid Table 4 Accent 4" w:uiPriority="49"/>
-    <w:lsdException w:name="Grid Table 5 Dark Accent 4" w:uiPriority="50"/>
-    <w:lsdException w:name="Grid Table 6 Colorful Accent 4" w:uiPriority="51"/>
-    <w:lsdException w:name="Grid Table 7 Colorful Accent 4" w:uiPriority="52"/>
-    <w:lsdException w:name="Grid Table 1 Light Accent 5" w:uiPriority="46"/>
-    <w:lsdException w:name="Grid Table 2 Accent 5" w:uiPriority="47"/>
-    <w:lsdException w:name="Grid Table 3 Accent 5" w:uiPriority="48"/>
-    <w:lsdException w:name="Grid Table 4 Accent 5" w:uiPriority="49"/>
-    <w:lsdException w:name="Grid Table 5 Dark Accent 5" w:uiPriority="50"/>
-    <w:lsdException w:name="Grid Table 6 Colorful Accent 5" w:uiPriority="51"/>
-    <w:lsdException w:name="Grid Table 7 Colorful Accent 5" w:uiPriority="52"/>
-    <w:lsdException w:name="Grid Table 1 Light Accent 6" w:uiPriority="46"/>
-    <w:lsdException w:name="Grid Table 2 Accent 6" w:uiPriority="47"/>
-    <w:lsdException w:name="Grid Table 3 Accent 6" w:uiPriority="48"/>
-    <w:lsdException w:name="Grid Table 4 Accent 6" w:uiPriority="49"/>
-    <w:lsdException w:name="Grid Table 5 Dark Accent 6" w:uiPriority="50"/>
-    <w:lsdException w:name="Grid Table 6 Colorful Accent 6" w:uiPriority="51"/>
-    <w:lsdException w:name="Grid Table 7 Colorful Accent 6" w:uiPriority="52"/>
-    <w:lsdException w:name="List Table 1 Light" w:uiPriority="46"/>
-    <w:lsdException w:name="List Table 2" w:uiPriority="47"/>
-    <w:lsdException w:name="List Table 3" w:uiPriority="48"/>
-    <w:lsdException w:name="List Table 4" w:uiPriority="49"/>
-    <w:lsdException w:name="List Table 5 Dark" w:uiPriority="50"/>
-    <w:lsdException w:name="List Table 6 Colorful" w:uiPriority="51"/>
-    <w:lsdException w:name="List Table 7 Colorful" w:uiPriority="52"/>
-    <w:lsdException w:name="List Table 1 Light Accent 1" w:uiPriority="46"/>
-    <w:lsdException w:name="List Table 2 Accent 1" w:uiPriority="47"/>
-    <w:lsdException w:name="List Table 3 Accent 1" w:uiPriority="48"/>
-    <w:lsdException w:name="List Table 4 Accent 1" w:uiPriority="49"/>
-    <w:lsdException w:name="List Table 5 Dark Accent 1" w:uiPriority="50"/>
-    <w:lsdException w:name="List Table 6 Colorful Accent 1" w:uiPriority="51"/>
-    <w:lsdException w:name="List Table 7 Colorful Accent 1" w:uiPriority="52"/>
-    <w:lsdException w:name="List Table 1 Light Accent 2" w:uiPriority="46"/>
-    <w:lsdException w:name="List Table 2 Accent 2" w:uiPriority="47"/>
-    <w:lsdException w:name="List Table 3 Accent 2" w:uiPriority="48"/>
-    <w:lsdException w:name="List Table 4 Accent 2" w:uiPriority="49"/>
-    <w:lsdException w:name="List Table 5 Dark Accent 2" w:uiPriority="50"/>
-    <w:lsdException w:name="List Table 6 Colorful Accent 2" w:uiPriority="51"/>
-    <w:lsdException w:name="List Table 7 Colorful Accent 2" w:uiPriority="52"/>
-    <w:lsdException w:name="List Table 1 Light Accent 3" w:uiPriority="46"/>
-    <w:lsdException w:name="List Table 2 Accent 3" w:uiPriority="47"/>
-    <w:lsdException w:name="List Table 3 Accent 3" w:uiPriority="48"/>
-    <w:lsdException w:name="List Table 4 Accent 3" w:uiPriority="49"/>
-    <w:lsdException w:name="List Table 5 Dark Accent 3" w:uiPriority="50"/>
-    <w:lsdException w:name="List Table 6 Colorful Accent 3" w:uiPriority="51"/>
-    <w:lsdException w:name="List Table 7 Colorful Accent 3" w:uiPriority="52"/>
-    <w:lsdException w:name="List Table 1 Light Accent 4" w:uiPriority="46"/>
-    <w:lsdException w:name="List Table 2 Accent 4" w:uiPriority="47"/>
-    <w:lsdException w:name="List Table 3 Accent 4" w:uiPriority="48"/>
-    <w:lsdException w:name="List Table 4 Accent 4" w:uiPriority="49"/>
-    <w:lsdException w:name="List Table 5 Dark Accent 4" w:uiPriority="50"/>
-    <w:lsdException w:name="List Table 6 Colorful Accent 4" w:uiPriority="51"/>
-    <w:lsdException w:name="List Table 7 Colorful Accent 4" w:uiPriority="52"/>
-    <w:lsdException w:name="List Table 1 Light Accent 5" w:uiPriority="46"/>
-    <w:lsdException w:name="List Table 2 Accent 5" w:uiPriority="47"/>
-    <w:lsdException w:name="List Table 3 Accent 5" w:uiPriority="48"/>
-    <w:lsdException w:name="List Table 4 Accent 5" w:uiPriority="49"/>
-    <w:lsdException w:name="List Table 5 Dark Accent 5" w:uiPriority="50"/>
-    <w:lsdException w:name="List Table 6 Colorful Accent 5" w:uiPriority="51"/>
-    <w:lsdException w:name="List Table 7 Colorful Accent 5" w:uiPriority="52"/>
-    <w:lsdException w:name="List Table 1 Light Accent 6" w:uiPriority="46"/>
-    <w:lsdException w:name="List Table 2 Accent 6" w:uiPriority="47"/>
-    <w:lsdException w:name="List Table 3 Accent 6" w:uiPriority="48"/>
-    <w:lsdException w:name="List Table 4 Accent 6" w:uiPriority="49"/>
-    <w:lsdException w:name="List Table 5 Dark Accent 6" w:uiPriority="50"/>
-    <w:lsdException w:name="List Table 6 Colorful Accent 6" w:uiPriority="51"/>
-    <w:lsdException w:name="List Table 7 Colorful Accent 6" w:uiPriority="52"/>
+  <w:latentStyles w:defLockedState="0" w:defUIPriority="99" w:defSemiHidden="1" w:defUnhideWhenUsed="1" w:defQFormat="0" w:count="267">
+    <w:lsdException w:name="Normal" w:semiHidden="0" w:uiPriority="0" w:unhideWhenUsed="0" w:qFormat="1"/>
+    <w:lsdException w:name="heading 1" w:semiHidden="0" w:uiPriority="9" w:unhideWhenUsed="0" w:qFormat="1"/>
+    <w:lsdException w:name="heading 2" w:uiPriority="9" w:qFormat="1"/>
+    <w:lsdException w:name="heading 3" w:uiPriority="9" w:qFormat="1"/>
+    <w:lsdException w:name="heading 4" w:uiPriority="9" w:qFormat="1"/>
+    <w:lsdException w:name="heading 5" w:uiPriority="9" w:qFormat="1"/>
+    <w:lsdException w:name="heading 6" w:uiPriority="9" w:qFormat="1"/>
+    <w:lsdException w:name="heading 7" w:uiPriority="9" w:qFormat="1"/>
+    <w:lsdException w:name="heading 8" w:uiPriority="9" w:qFormat="1"/>
+    <w:lsdException w:name="heading 9" w:uiPriority="9" w:qFormat="1"/>
+    <w:lsdException w:name="toc 1" w:uiPriority="39"/>
+    <w:lsdException w:name="toc 2" w:uiPriority="39"/>
+    <w:lsdException w:name="toc 3" w:uiPriority="39"/>
+    <w:lsdException w:name="toc 4" w:uiPriority="39"/>
+    <w:lsdException w:name="toc 5" w:uiPriority="39"/>
+    <w:lsdException w:name="toc 6" w:uiPriority="39"/>
+    <w:lsdException w:name="toc 7" w:uiPriority="39"/>
+    <w:lsdException w:name="toc 8" w:uiPriority="39"/>
+    <w:lsdException w:name="toc 9" w:uiPriority="39"/>
+    <w:lsdException w:name="caption" w:uiPriority="35" w:qFormat="1"/>
+    <w:lsdException w:name="Title" w:semiHidden="0" w:uiPriority="10" w:unhideWhenUsed="0" w:qFormat="1"/>
+    <w:lsdException w:name="Default Paragraph Font" w:uiPriority="1"/>
+    <w:lsdException w:name="Subtitle" w:semiHidden="0" w:uiPriority="11" w:unhideWhenUsed="0" w:qFormat="1"/>
+    <w:lsdException w:name="Strong" w:semiHidden="0" w:uiPriority="22" w:unhideWhenUsed="0" w:qFormat="1"/>
+    <w:lsdException w:name="Emphasis" w:semiHidden="0" w:uiPriority="20" w:unhideWhenUsed="0" w:qFormat="1"/>
+    <w:lsdException w:name="Table Grid" w:semiHidden="0" w:uiPriority="59" w:unhideWhenUsed="0"/>
+    <w:lsdException w:name="Placeholder Text" w:unhideWhenUsed="0"/>
+    <w:lsdException w:name="No Spacing" w:semiHidden="0" w:uiPriority="1" w:unhideWhenUsed="0" w:qFormat="1"/>
+    <w:lsdException w:name="Light Shading" w:semiHidden="0" w:uiPriority="60" w:unhideWhenUsed="0"/>
+    <w:lsdException w:name="Light List" w:semiHidden="0" w:uiPriority="61" w:unhideWhenUsed="0"/>
+    <w:lsdException w:name="Light Grid" w:semiHidden="0" w:uiPriority="62" w:unhideWhenUsed="0"/>
+    <w:lsdException w:name="Medium Shading 1" w:semiHidden="0" w:uiPriority="63" w:unhideWhenUsed="0"/>
+    <w:lsdException w:name="Medium Shading 2" w:semiHidden="0" w:uiPriority="64" w:unhideWhenUsed="0"/>
+    <w:lsdException w:name="Medium List 1" w:semiHidden="0" w:uiPriority="65" w:unhideWhenUsed="0"/>
+    <w:lsdException w:name="Medium List 2" w:semiHidden="0" w:uiPriority="66" w:unhideWhenUsed="0"/>
+    <w:lsdException w:name="Medium Grid 1" w:semiHidden="0" w:uiPriority="67" w:unhideWhenUsed="0"/>
+    <w:lsdException w:name="Medium Grid 2" w:semiHidden="0" w:uiPriority="68" w:unhideWhenUsed="0"/>
+    <w:lsdException w:name="Medium Grid 3" w:semiHidden="0" w:uiPriority="69" w:unhideWhenUsed="0"/>
+    <w:lsdException w:name="Dark List" w:semiHidden="0" w:uiPriority="70" w:unhideWhenUsed="0"/>
+    <w:lsdException w:name="Colorful Shading" w:semiHidden="0" w:uiPriority="71" w:unhideWhenUsed="0"/>
+    <w:lsdException w:name="Colorful List" w:semiHidden="0" w:uiPriority="72" w:unhideWhenUsed="0"/>
+    <w:lsdException w:name="Colorful Grid" w:semiHidden="0" w:uiPriority="73" w:unhideWhenUsed="0"/>
+    <w:lsdException w:name="Light Shading Accent 1" w:semiHidden="0" w:uiPriority="60" w:unhideWhenUsed="0"/>
+    <w:lsdException w:name="Light List Accent 1" w:semiHidden="0" w:uiPriority="61" w:unhideWhenUsed="0"/>
+    <w:lsdException w:name="Light Grid Accent 1" w:semiHidden="0" w:uiPriority="62" w:unhideWhenUsed="0"/>
+    <w:lsdException w:name="Medium Shading 1 Accent 1" w:semiHidden="0" w:uiPriority="63" w:unhideWhenUsed="0"/>
+    <w:lsdException w:name="Medium Shading 2 Accent 1" w:semiHidden="0" w:uiPriority="64" w:unhideWhenUsed="0"/>
+    <w:lsdException w:name="Medium List 1 Accent 1" w:semiHidden="0" w:uiPriority="65" w:unhideWhenUsed="0"/>
+    <w:lsdException w:name="Revision" w:unhideWhenUsed="0"/>
+    <w:lsdException w:name="List Paragraph" w:semiHidden="0" w:uiPriority="34" w:unhideWhenUsed="0" w:qFormat="1"/>
+    <w:lsdException w:name="Quote" w:semiHidden="0" w:uiPriority="29" w:unhideWhenUsed="0" w:qFormat="1"/>
+    <w:lsdException w:name="Intense Quote" w:semiHidden="0" w:uiPriority="30" w:unhideWhenUsed="0" w:qFormat="1"/>
+    <w:lsdException w:name="Medium List 2 Accent 1" w:semiHidden="0" w:uiPriority="66" w:unhideWhenUsed="0"/>
+    <w:lsdException w:name="Medium Grid 1 Accent 1" w:semiHidden="0" w:uiPriority="67" w:unhideWhenUsed="0"/>
+    <w:lsdException w:name="Medium Grid 2 Accent 1" w:semiHidden="0" w:uiPriority="68" w:unhideWhenUsed="0"/>
+    <w:lsdException w:name="Medium Grid 3 Accent 1" w:semiHidden="0" w:uiPriority="69" w:unhideWhenUsed="0"/>
+    <w:lsdException w:name="Dark List Accent 1" w:semiHidden="0" w:uiPriority="70" w:unhideWhenUsed="0"/>
+    <w:lsdException w:name="Colorful Shading Accent 1" w:semiHidden="0" w:uiPriority="71" w:unhideWhenUsed="0"/>
+    <w:lsdException w:name="Colorful List Accent 1" w:semiHidden="0" w:uiPriority="72" w:unhideWhenUsed="0"/>
+    <w:lsdException w:name="Colorful Grid Accent 1" w:semiHidden="0" w:uiPriority="73" w:unhideWhenUsed="0"/>
+    <w:lsdException w:name="Light Shading Accent 2" w:semiHidden="0" w:uiPriority="60" w:unhideWhenUsed="0"/>
+    <w:lsdException w:name="Light List Accent 2" w:semiHidden="0" w:uiPriority="61" w:unhideWhenUsed="0"/>
+    <w:lsdException w:name="Light Grid Accent 2" w:semiHidden="0" w:uiPriority="62" w:unhideWhenUsed="0"/>
+    <w:lsdException w:name="Medium Shading 1 Accent 2" w:semiHidden="0" w:uiPriority="63" w:unhideWhenUsed="0"/>
+    <w:lsdException w:name="Medium Shading 2 Accent 2" w:semiHidden="0" w:uiPriority="64" w:unhideWhenUsed="0"/>
+    <w:lsdException w:name="Medium List 1 Accent 2" w:semiHidden="0" w:uiPriority="65" w:unhideWhenUsed="0"/>
+    <w:lsdException w:name="Medium List 2 Accent 2" w:semiHidden="0" w:uiPriority="66" w:unhideWhenUsed="0"/>
+    <w:lsdException w:name="Medium Grid 1 Accent 2" w:semiHidden="0" w:uiPriority="67" w:unhideWhenUsed="0"/>
+    <w:lsdException w:name="Medium Grid 2 Accent 2" w:semiHidden="0" w:uiPriority="68" w:unhideWhenUsed="0"/>
+    <w:lsdException w:name="Medium Grid 3 Accent 2" w:semiHidden="0" w:uiPriority="69" w:unhideWhenUsed="0"/>
+    <w:lsdException w:name="Dark List Accent 2" w:semiHidden="0" w:uiPriority="70" w:unhideWhenUsed="0"/>
+    <w:lsdException w:name="Colorful Shading Accent 2" w:semiHidden="0" w:uiPriority="71" w:unhideWhenUsed="0"/>
+    <w:lsdException w:name="Colorful List Accent 2" w:semiHidden="0" w:uiPriority="72" w:unhideWhenUsed="0"/>
+    <w:lsdException w:name="Colorful Grid Accent 2" w:semiHidden="0" w:uiPriority="73" w:unhideWhenUsed="0"/>
+    <w:lsdException w:name="Light Shading Accent 3" w:semiHidden="0" w:uiPriority="60" w:unhideWhenUsed="0"/>
+    <w:lsdException w:name="Light List Accent 3" w:semiHidden="0" w:uiPriority="61" w:unhideWhenUsed="0"/>
+    <w:lsdException w:name="Light Grid Accent 3" w:semiHidden="0" w:uiPriority="62" w:unhideWhenUsed="0"/>
+    <w:lsdException w:name="Medium Shading 1 Accent 3" w:semiHidden="0" w:uiPriority="63" w:unhideWhenUsed="0"/>
+    <w:lsdException w:name="Medium Shading 2 Accent 3" w:semiHidden="0" w:uiPriority="64" w:unhideWhenUsed="0"/>
+    <w:lsdException w:name="Medium List 1 Accent 3" w:semiHidden="0" w:uiPriority="65" w:unhideWhenUsed="0"/>
+    <w:lsdException w:name="Medium List 2 Accent 3" w:semiHidden="0" w:uiPriority="66" w:unhideWhenUsed="0"/>
+    <w:lsdException w:name="Medium Grid 1 Accent 3" w:semiHidden="0" w:uiPriority="67" w:unhideWhenUsed="0"/>
+    <w:lsdException w:name="Medium Grid 2 Accent 3" w:semiHidden="0" w:uiPriority="68" w:unhideWhenUsed="0"/>
+    <w:lsdException w:name="Medium Grid 3 Accent 3" w:semiHidden="0" w:uiPriority="69" w:unhideWhenUsed="0"/>
+    <w:lsdException w:name="Dark List Accent 3" w:semiHidden="0" w:uiPriority="70" w:unhideWhenUsed="0"/>
+    <w:lsdException w:name="Colorful Shading Accent 3" w:semiHidden="0" w:uiPriority="71" w:unhideWhenUsed="0"/>
+    <w:lsdException w:name="Colorful List Accent 3" w:semiHidden="0" w:uiPriority="72" w:unhideWhenUsed="0"/>
+    <w:lsdException w:name="Colorful Grid Accent 3" w:semiHidden="0" w:uiPriority="73" w:unhideWhenUsed="0"/>
+    <w:lsdException w:name="Light Shading Accent 4" w:semiHidden="0" w:uiPriority="60" w:unhideWhenUsed="0"/>
+    <w:lsdException w:name="Light List Accent 4" w:semiHidden="0" w:uiPriority="61" w:unhideWhenUsed="0"/>
+    <w:lsdException w:name="Light Grid Accent 4" w:semiHidden="0" w:uiPriority="62" w:unhideWhenUsed="0"/>
+    <w:lsdException w:name="Medium Shading 1 Accent 4" w:semiHidden="0" w:uiPriority="63" w:unhideWhenUsed="0"/>
+    <w:lsdException w:name="Medium Shading 2 Accent 4" w:semiHidden="0" w:uiPriority="64" w:unhideWhenUsed="0"/>
+    <w:lsdException w:name="Medium List 1 Accent 4" w:semiHidden="0" w:uiPriority="65" w:unhideWhenUsed="0"/>
+    <w:lsdException w:name="Medium List 2 Accent 4" w:semiHidden="0" w:uiPriority="66" w:unhideWhenUsed="0"/>
+    <w:lsdException w:name="Medium Grid 1 Accent 4" w:semiHidden="0" w:uiPriority="67" w:unhideWhenUsed="0"/>
+    <w:lsdException w:name="Medium Grid 2 Accent 4" w:semiHidden="0" w:uiPriority="68" w:unhideWhenUsed="0"/>
+    <w:lsdException w:name="Medium Grid 3 Accent 4" w:semiHidden="0" w:uiPriority="69" w:unhideWhenUsed="0"/>
+    <w:lsdException w:name="Dark List Accent 4" w:semiHidden="0" w:uiPriority="70" w:unhideWhenUsed="0"/>
+    <w:lsdException w:name="Colorful Shading Accent 4" w:semiHidden="0" w:uiPriority="71" w:unhideWhenUsed="0"/>
+    <w:lsdException w:name="Colorful List Accent 4" w:semiHidden="0" w:uiPriority="72" w:unhideWhenUsed="0"/>
+    <w:lsdException w:name="Colorful Grid Accent 4" w:semiHidden="0" w:uiPriority="73" w:unhideWhenUsed="0"/>
+    <w:lsdException w:name="Light Shading Accent 5" w:semiHidden="0" w:uiPriority="60" w:unhideWhenUsed="0"/>
+    <w:lsdException w:name="Light List Accent 5" w:semiHidden="0" w:uiPriority="61" w:unhideWhenUsed="0"/>
+    <w:lsdException w:name="Light Grid Accent 5" w:semiHidden="0" w:uiPriority="62" w:unhideWhenUsed="0"/>
+    <w:lsdException w:name="Medium Shading 1 Accent 5" w:semiHidden="0" w:uiPriority="63" w:unhideWhenUsed="0"/>
+    <w:lsdException w:name="Medium Shading 2 Accent 5" w:semiHidden="0" w:uiPriority="64" w:unhideWhenUsed="0"/>
+    <w:lsdException w:name="Medium List 1 Accent 5" w:semiHidden="0" w:uiPriority="65" w:unhideWhenUsed="0"/>
+    <w:lsdException w:name="Medium List 2 Accent 5" w:semiHidden="0" w:uiPriority="66" w:unhideWhenUsed="0"/>
+    <w:lsdException w:name="Medium Grid 1 Accent 5" w:semiHidden="0" w:uiPriority="67" w:unhideWhenUsed="0"/>
+    <w:lsdException w:name="Medium Grid 2 Accent 5" w:semiHidden="0" w:uiPriority="68" w:unhideWhenUsed="0"/>
+    <w:lsdException w:name="Medium Grid 3 Accent 5" w:semiHidden="0" w:uiPriority="69" w:unhideWhenUsed="0"/>
+    <w:lsdException w:name="Dark List Accent 5" w:semiHidden="0" w:uiPriority="70" w:unhideWhenUsed="0"/>
+    <w:lsdException w:name="Colorful Shading Accent 5" w:semiHidden="0" w:uiPriority="71" w:unhideWhenUsed="0"/>
+    <w:lsdException w:name="Colorful List Accent 5" w:semiHidden="0" w:uiPriority="72" w:unhideWhenUsed="0"/>
+    <w:lsdException w:name="Colorful Grid Accent 5" w:semiHidden="0" w:uiPriority="73" w:unhideWhenUsed="0"/>
+    <w:lsdException w:name="Light Shading Accent 6" w:semiHidden="0" w:uiPriority="60" w:unhideWhenUsed="0"/>
+    <w:lsdException w:name="Light List Accent 6" w:semiHidden="0" w:uiPriority="61" w:unhideWhenUsed="0"/>
+    <w:lsdException w:name="Light Grid Accent 6" w:semiHidden="0" w:uiPriority="62" w:unhideWhenUsed="0"/>
+    <w:lsdException w:name="Medium Shading 1 Accent 6" w:semiHidden="0" w:uiPriority="63" w:unhideWhenUsed="0"/>
+    <w:lsdException w:name="Medium Shading 2 Accent 6" w:semiHidden="0" w:uiPriority="64" w:unhideWhenUsed="0"/>
+    <w:lsdException w:name="Medium List 1 Accent 6" w:semiHidden="0" w:uiPriority="65" w:unhideWhenUsed="0"/>
+    <w:lsdException w:name="Medium List 2 Accent 6" w:semiHidden="0" w:uiPriority="66" w:unhideWhenUsed="0"/>
+    <w:lsdException w:name="Medium Grid 1 Accent 6" w:semiHidden="0" w:uiPriority="67" w:unhideWhenUsed="0"/>
+    <w:lsdException w:name="Medium Grid 2 Accent 6" w:semiHidden="0" w:uiPriority="68" w:unhideWhenUsed="0"/>
+    <w:lsdException w:name="Medium Grid 3 Accent 6" w:semiHidden="0" w:uiPriority="69" w:unhideWhenUsed="0"/>
+    <w:lsdException w:name="Dark List Accent 6" w:semiHidden="0" w:uiPriority="70" w:unhideWhenUsed="0"/>
+    <w:lsdException w:name="Colorful Shading Accent 6" w:semiHidden="0" w:uiPriority="71" w:unhideWhenUsed="0"/>
+    <w:lsdException w:name="Colorful List Accent 6" w:semiHidden="0" w:uiPriority="72" w:unhideWhenUsed="0"/>
+    <w:lsdException w:name="Colorful Grid Accent 6" w:semiHidden="0" w:uiPriority="73" w:unhideWhenUsed="0"/>
+    <w:lsdException w:name="Subtle Emphasis" w:semiHidden="0" w:uiPriority="19" w:unhideWhenUsed="0" w:qFormat="1"/>
+    <w:lsdException w:name="Intense Emphasis" w:semiHidden="0" w:uiPriority="21" w:unhideWhenUsed="0" w:qFormat="1"/>
+    <w:lsdException w:name="Subtle Reference" w:semiHidden="0" w:uiPriority="31" w:unhideWhenUsed="0" w:qFormat="1"/>
+    <w:lsdException w:name="Intense Reference" w:semiHidden="0" w:uiPriority="32" w:unhideWhenUsed="0" w:qFormat="1"/>
+    <w:lsdException w:name="Book Title" w:semiHidden="0" w:uiPriority="33" w:unhideWhenUsed="0" w:qFormat="1"/>
+    <w:lsdException w:name="Bibliography" w:uiPriority="37"/>
+    <w:lsdException w:name="TOC Heading" w:uiPriority="39" w:qFormat="1"/>
   </w:latentStyles>
   <w:style w:type="paragraph" w:default="1" w:styleId="Normal">
     <w:name w:val="Normal"/>
@@ -2845,13 +2543,13 @@
       <w:lang w:val="pt-BR"/>
     </w:rPr>
   </w:style>
-  <w:style w:type="character" w:default="1" w:styleId="DefaultParagraphFont">
+  <w:style w:type="character" w:default="1" w:styleId="Fontepargpadro">
     <w:name w:val="Default Paragraph Font"/>
     <w:uiPriority w:val="1"/>
     <w:semiHidden/>
     <w:unhideWhenUsed/>
   </w:style>
-  <w:style w:type="table" w:default="1" w:styleId="TableNormal">
+  <w:style w:type="table" w:default="1" w:styleId="Tabelanormal">
     <w:name w:val="Normal Table"/>
     <w:uiPriority w:val="99"/>
     <w:semiHidden/>
@@ -2866,7 +2564,7 @@
       </w:tblCellMar>
     </w:tblPr>
   </w:style>
-  <w:style w:type="numbering" w:default="1" w:styleId="NoList">
+  <w:style w:type="numbering" w:default="1" w:styleId="Semlista">
     <w:name w:val="No List"/>
     <w:uiPriority w:val="99"/>
     <w:semiHidden/>
@@ -2874,7 +2572,7 @@
   </w:style>
   <w:style w:type="character" w:styleId="Hyperlink">
     <w:name w:val="Hyperlink"/>
-    <w:basedOn w:val="DefaultParagraphFont"/>
+    <w:basedOn w:val="Fontepargpadro"/>
     <w:uiPriority w:val="99"/>
     <w:semiHidden/>
     <w:unhideWhenUsed/>
@@ -2884,7 +2582,7 @@
       <w:u w:val="single"/>
     </w:rPr>
   </w:style>
-  <w:style w:type="paragraph" w:styleId="ListParagraph">
+  <w:style w:type="paragraph" w:styleId="PargrafodaLista">
     <w:name w:val="List Paragraph"/>
     <w:basedOn w:val="Normal"/>
     <w:uiPriority w:val="34"/>
@@ -2895,10 +2593,10 @@
       <w:contextualSpacing/>
     </w:pPr>
   </w:style>
-  <w:style w:type="paragraph" w:styleId="BalloonText">
+  <w:style w:type="paragraph" w:styleId="Textodebalo">
     <w:name w:val="Balloon Text"/>
     <w:basedOn w:val="Normal"/>
-    <w:link w:val="BalloonTextChar"/>
+    <w:link w:val="TextodebaloChar"/>
     <w:uiPriority w:val="99"/>
     <w:semiHidden/>
     <w:unhideWhenUsed/>
@@ -2912,10 +2610,10 @@
       <w:szCs w:val="16"/>
     </w:rPr>
   </w:style>
-  <w:style w:type="character" w:customStyle="1" w:styleId="BalloonTextChar">
-    <w:name w:val="Balloon Text Char"/>
-    <w:basedOn w:val="DefaultParagraphFont"/>
-    <w:link w:val="BalloonText"/>
+  <w:style w:type="character" w:customStyle="1" w:styleId="TextodebaloChar">
+    <w:name w:val="Texto de balão Char"/>
+    <w:basedOn w:val="Fontepargpadro"/>
+    <w:link w:val="Textodebalo"/>
     <w:uiPriority w:val="99"/>
     <w:semiHidden/>
     <w:rsid w:val="00F06E47"/>
@@ -2926,9 +2624,9 @@
       <w:lang w:val="pt-BR"/>
     </w:rPr>
   </w:style>
-  <w:style w:type="character" w:styleId="CommentReference">
+  <w:style w:type="character" w:styleId="Refdecomentrio">
     <w:name w:val="annotation reference"/>
-    <w:basedOn w:val="DefaultParagraphFont"/>
+    <w:basedOn w:val="Fontepargpadro"/>
     <w:uiPriority w:val="99"/>
     <w:semiHidden/>
     <w:unhideWhenUsed/>
@@ -2938,10 +2636,10 @@
       <w:szCs w:val="16"/>
     </w:rPr>
   </w:style>
-  <w:style w:type="paragraph" w:styleId="CommentText">
+  <w:style w:type="paragraph" w:styleId="Textodecomentrio">
     <w:name w:val="annotation text"/>
     <w:basedOn w:val="Normal"/>
-    <w:link w:val="CommentTextChar"/>
+    <w:link w:val="TextodecomentrioChar"/>
     <w:uiPriority w:val="99"/>
     <w:semiHidden/>
     <w:unhideWhenUsed/>
@@ -2954,10 +2652,10 @@
       <w:szCs w:val="20"/>
     </w:rPr>
   </w:style>
-  <w:style w:type="character" w:customStyle="1" w:styleId="CommentTextChar">
-    <w:name w:val="Comment Text Char"/>
-    <w:basedOn w:val="DefaultParagraphFont"/>
-    <w:link w:val="CommentText"/>
+  <w:style w:type="character" w:customStyle="1" w:styleId="TextodecomentrioChar">
+    <w:name w:val="Texto de comentário Char"/>
+    <w:basedOn w:val="Fontepargpadro"/>
+    <w:link w:val="Textodecomentrio"/>
     <w:uiPriority w:val="99"/>
     <w:semiHidden/>
     <w:rsid w:val="00BF04C1"/>
@@ -2967,11 +2665,11 @@
       <w:lang w:val="pt-BR"/>
     </w:rPr>
   </w:style>
-  <w:style w:type="paragraph" w:styleId="CommentSubject">
+  <w:style w:type="paragraph" w:styleId="Assuntodocomentrio">
     <w:name w:val="annotation subject"/>
-    <w:basedOn w:val="CommentText"/>
-    <w:next w:val="CommentText"/>
-    <w:link w:val="CommentSubjectChar"/>
+    <w:basedOn w:val="Textodecomentrio"/>
+    <w:next w:val="Textodecomentrio"/>
+    <w:link w:val="AssuntodocomentrioChar"/>
     <w:uiPriority w:val="99"/>
     <w:semiHidden/>
     <w:unhideWhenUsed/>
@@ -2981,10 +2679,327 @@
       <w:bCs/>
     </w:rPr>
   </w:style>
-  <w:style w:type="character" w:customStyle="1" w:styleId="CommentSubjectChar">
-    <w:name w:val="Comment Subject Char"/>
-    <w:basedOn w:val="CommentTextChar"/>
-    <w:link w:val="CommentSubject"/>
+  <w:style w:type="character" w:customStyle="1" w:styleId="AssuntodocomentrioChar">
+    <w:name w:val="Assunto do comentário Char"/>
+    <w:basedOn w:val="TextodecomentrioChar"/>
+    <w:link w:val="Assuntodocomentrio"/>
+    <w:uiPriority w:val="99"/>
+    <w:semiHidden/>
+    <w:rsid w:val="00BF04C1"/>
+    <w:rPr>
+      <w:b/>
+      <w:bCs/>
+      <w:sz w:val="20"/>
+      <w:szCs w:val="20"/>
+      <w:lang w:val="pt-BR"/>
+    </w:rPr>
+  </w:style>
+</w:styles>
+</file>
+
+<file path=word/stylesWithEffects.xml><?xml version="1.0" encoding="utf-8"?>
+<w:styles xmlns:wpc="http://schemas.microsoft.com/office/word/2010/wordprocessingCanvas" xmlns:mc="http://schemas.openxmlformats.org/markup-compatibility/2006" xmlns:o="urn:schemas-microsoft-com:office:office" xmlns:r="http://schemas.openxmlformats.org/officeDocument/2006/relationships" xmlns:m="http://schemas.openxmlformats.org/officeDocument/2006/math" xmlns:v="urn:schemas-microsoft-com:vml" xmlns:wp14="http://schemas.microsoft.com/office/word/2010/wordprocessingDrawing" xmlns:wp="http://schemas.openxmlformats.org/drawingml/2006/wordprocessingDrawing" xmlns:w10="urn:schemas-microsoft-com:office:word" xmlns:w="http://schemas.openxmlformats.org/wordprocessingml/2006/main" xmlns:w14="http://schemas.microsoft.com/office/word/2010/wordml" xmlns:wpg="http://schemas.microsoft.com/office/word/2010/wordprocessingGroup" xmlns:wpi="http://schemas.microsoft.com/office/word/2010/wordprocessingInk" xmlns:wne="http://schemas.microsoft.com/office/word/2006/wordml" xmlns:wps="http://schemas.microsoft.com/office/word/2010/wordprocessingShape" mc:Ignorable="w14 wp14">
+  <w:docDefaults>
+    <w:rPrDefault>
+      <w:rPr>
+        <w:rFonts w:asciiTheme="minorHAnsi" w:eastAsiaTheme="minorHAnsi" w:hAnsiTheme="minorHAnsi" w:cstheme="minorBidi"/>
+        <w:sz w:val="22"/>
+        <w:szCs w:val="22"/>
+        <w:lang w:val="en-US" w:eastAsia="en-US" w:bidi="ar-SA"/>
+      </w:rPr>
+    </w:rPrDefault>
+    <w:pPrDefault>
+      <w:pPr>
+        <w:spacing w:after="200" w:line="276" w:lineRule="auto"/>
+      </w:pPr>
+    </w:pPrDefault>
+  </w:docDefaults>
+  <w:latentStyles w:defLockedState="0" w:defUIPriority="99" w:defSemiHidden="1" w:defUnhideWhenUsed="1" w:defQFormat="0" w:count="267">
+    <w:lsdException w:name="Normal" w:semiHidden="0" w:uiPriority="0" w:unhideWhenUsed="0" w:qFormat="1"/>
+    <w:lsdException w:name="heading 1" w:semiHidden="0" w:uiPriority="9" w:unhideWhenUsed="0" w:qFormat="1"/>
+    <w:lsdException w:name="heading 2" w:uiPriority="9" w:qFormat="1"/>
+    <w:lsdException w:name="heading 3" w:uiPriority="9" w:qFormat="1"/>
+    <w:lsdException w:name="heading 4" w:uiPriority="9" w:qFormat="1"/>
+    <w:lsdException w:name="heading 5" w:uiPriority="9" w:qFormat="1"/>
+    <w:lsdException w:name="heading 6" w:uiPriority="9" w:qFormat="1"/>
+    <w:lsdException w:name="heading 7" w:uiPriority="9" w:qFormat="1"/>
+    <w:lsdException w:name="heading 8" w:uiPriority="9" w:qFormat="1"/>
+    <w:lsdException w:name="heading 9" w:uiPriority="9" w:qFormat="1"/>
+    <w:lsdException w:name="toc 1" w:uiPriority="39"/>
+    <w:lsdException w:name="toc 2" w:uiPriority="39"/>
+    <w:lsdException w:name="toc 3" w:uiPriority="39"/>
+    <w:lsdException w:name="toc 4" w:uiPriority="39"/>
+    <w:lsdException w:name="toc 5" w:uiPriority="39"/>
+    <w:lsdException w:name="toc 6" w:uiPriority="39"/>
+    <w:lsdException w:name="toc 7" w:uiPriority="39"/>
+    <w:lsdException w:name="toc 8" w:uiPriority="39"/>
+    <w:lsdException w:name="toc 9" w:uiPriority="39"/>
+    <w:lsdException w:name="caption" w:uiPriority="35" w:qFormat="1"/>
+    <w:lsdException w:name="Title" w:semiHidden="0" w:uiPriority="10" w:unhideWhenUsed="0" w:qFormat="1"/>
+    <w:lsdException w:name="Default Paragraph Font" w:uiPriority="1"/>
+    <w:lsdException w:name="Subtitle" w:semiHidden="0" w:uiPriority="11" w:unhideWhenUsed="0" w:qFormat="1"/>
+    <w:lsdException w:name="Strong" w:semiHidden="0" w:uiPriority="22" w:unhideWhenUsed="0" w:qFormat="1"/>
+    <w:lsdException w:name="Emphasis" w:semiHidden="0" w:uiPriority="20" w:unhideWhenUsed="0" w:qFormat="1"/>
+    <w:lsdException w:name="Table Grid" w:semiHidden="0" w:uiPriority="59" w:unhideWhenUsed="0"/>
+    <w:lsdException w:name="Placeholder Text" w:unhideWhenUsed="0"/>
+    <w:lsdException w:name="No Spacing" w:semiHidden="0" w:uiPriority="1" w:unhideWhenUsed="0" w:qFormat="1"/>
+    <w:lsdException w:name="Light Shading" w:semiHidden="0" w:uiPriority="60" w:unhideWhenUsed="0"/>
+    <w:lsdException w:name="Light List" w:semiHidden="0" w:uiPriority="61" w:unhideWhenUsed="0"/>
+    <w:lsdException w:name="Light Grid" w:semiHidden="0" w:uiPriority="62" w:unhideWhenUsed="0"/>
+    <w:lsdException w:name="Medium Shading 1" w:semiHidden="0" w:uiPriority="63" w:unhideWhenUsed="0"/>
+    <w:lsdException w:name="Medium Shading 2" w:semiHidden="0" w:uiPriority="64" w:unhideWhenUsed="0"/>
+    <w:lsdException w:name="Medium List 1" w:semiHidden="0" w:uiPriority="65" w:unhideWhenUsed="0"/>
+    <w:lsdException w:name="Medium List 2" w:semiHidden="0" w:uiPriority="66" w:unhideWhenUsed="0"/>
+    <w:lsdException w:name="Medium Grid 1" w:semiHidden="0" w:uiPriority="67" w:unhideWhenUsed="0"/>
+    <w:lsdException w:name="Medium Grid 2" w:semiHidden="0" w:uiPriority="68" w:unhideWhenUsed="0"/>
+    <w:lsdException w:name="Medium Grid 3" w:semiHidden="0" w:uiPriority="69" w:unhideWhenUsed="0"/>
+    <w:lsdException w:name="Dark List" w:semiHidden="0" w:uiPriority="70" w:unhideWhenUsed="0"/>
+    <w:lsdException w:name="Colorful Shading" w:semiHidden="0" w:uiPriority="71" w:unhideWhenUsed="0"/>
+    <w:lsdException w:name="Colorful List" w:semiHidden="0" w:uiPriority="72" w:unhideWhenUsed="0"/>
+    <w:lsdException w:name="Colorful Grid" w:semiHidden="0" w:uiPriority="73" w:unhideWhenUsed="0"/>
+    <w:lsdException w:name="Light Shading Accent 1" w:semiHidden="0" w:uiPriority="60" w:unhideWhenUsed="0"/>
+    <w:lsdException w:name="Light List Accent 1" w:semiHidden="0" w:uiPriority="61" w:unhideWhenUsed="0"/>
+    <w:lsdException w:name="Light Grid Accent 1" w:semiHidden="0" w:uiPriority="62" w:unhideWhenUsed="0"/>
+    <w:lsdException w:name="Medium Shading 1 Accent 1" w:semiHidden="0" w:uiPriority="63" w:unhideWhenUsed="0"/>
+    <w:lsdException w:name="Medium Shading 2 Accent 1" w:semiHidden="0" w:uiPriority="64" w:unhideWhenUsed="0"/>
+    <w:lsdException w:name="Medium List 1 Accent 1" w:semiHidden="0" w:uiPriority="65" w:unhideWhenUsed="0"/>
+    <w:lsdException w:name="Revision" w:unhideWhenUsed="0"/>
+    <w:lsdException w:name="List Paragraph" w:semiHidden="0" w:uiPriority="34" w:unhideWhenUsed="0" w:qFormat="1"/>
+    <w:lsdException w:name="Quote" w:semiHidden="0" w:uiPriority="29" w:unhideWhenUsed="0" w:qFormat="1"/>
+    <w:lsdException w:name="Intense Quote" w:semiHidden="0" w:uiPriority="30" w:unhideWhenUsed="0" w:qFormat="1"/>
+    <w:lsdException w:name="Medium List 2 Accent 1" w:semiHidden="0" w:uiPriority="66" w:unhideWhenUsed="0"/>
+    <w:lsdException w:name="Medium Grid 1 Accent 1" w:semiHidden="0" w:uiPriority="67" w:unhideWhenUsed="0"/>
+    <w:lsdException w:name="Medium Grid 2 Accent 1" w:semiHidden="0" w:uiPriority="68" w:unhideWhenUsed="0"/>
+    <w:lsdException w:name="Medium Grid 3 Accent 1" w:semiHidden="0" w:uiPriority="69" w:unhideWhenUsed="0"/>
+    <w:lsdException w:name="Dark List Accent 1" w:semiHidden="0" w:uiPriority="70" w:unhideWhenUsed="0"/>
+    <w:lsdException w:name="Colorful Shading Accent 1" w:semiHidden="0" w:uiPriority="71" w:unhideWhenUsed="0"/>
+    <w:lsdException w:name="Colorful List Accent 1" w:semiHidden="0" w:uiPriority="72" w:unhideWhenUsed="0"/>
+    <w:lsdException w:name="Colorful Grid Accent 1" w:semiHidden="0" w:uiPriority="73" w:unhideWhenUsed="0"/>
+    <w:lsdException w:name="Light Shading Accent 2" w:semiHidden="0" w:uiPriority="60" w:unhideWhenUsed="0"/>
+    <w:lsdException w:name="Light List Accent 2" w:semiHidden="0" w:uiPriority="61" w:unhideWhenUsed="0"/>
+    <w:lsdException w:name="Light Grid Accent 2" w:semiHidden="0" w:uiPriority="62" w:unhideWhenUsed="0"/>
+    <w:lsdException w:name="Medium Shading 1 Accent 2" w:semiHidden="0" w:uiPriority="63" w:unhideWhenUsed="0"/>
+    <w:lsdException w:name="Medium Shading 2 Accent 2" w:semiHidden="0" w:uiPriority="64" w:unhideWhenUsed="0"/>
+    <w:lsdException w:name="Medium List 1 Accent 2" w:semiHidden="0" w:uiPriority="65" w:unhideWhenUsed="0"/>
+    <w:lsdException w:name="Medium List 2 Accent 2" w:semiHidden="0" w:uiPriority="66" w:unhideWhenUsed="0"/>
+    <w:lsdException w:name="Medium Grid 1 Accent 2" w:semiHidden="0" w:uiPriority="67" w:unhideWhenUsed="0"/>
+    <w:lsdException w:name="Medium Grid 2 Accent 2" w:semiHidden="0" w:uiPriority="68" w:unhideWhenUsed="0"/>
+    <w:lsdException w:name="Medium Grid 3 Accent 2" w:semiHidden="0" w:uiPriority="69" w:unhideWhenUsed="0"/>
+    <w:lsdException w:name="Dark List Accent 2" w:semiHidden="0" w:uiPriority="70" w:unhideWhenUsed="0"/>
+    <w:lsdException w:name="Colorful Shading Accent 2" w:semiHidden="0" w:uiPriority="71" w:unhideWhenUsed="0"/>
+    <w:lsdException w:name="Colorful List Accent 2" w:semiHidden="0" w:uiPriority="72" w:unhideWhenUsed="0"/>
+    <w:lsdException w:name="Colorful Grid Accent 2" w:semiHidden="0" w:uiPriority="73" w:unhideWhenUsed="0"/>
+    <w:lsdException w:name="Light Shading Accent 3" w:semiHidden="0" w:uiPriority="60" w:unhideWhenUsed="0"/>
+    <w:lsdException w:name="Light List Accent 3" w:semiHidden="0" w:uiPriority="61" w:unhideWhenUsed="0"/>
+    <w:lsdException w:name="Light Grid Accent 3" w:semiHidden="0" w:uiPriority="62" w:unhideWhenUsed="0"/>
+    <w:lsdException w:name="Medium Shading 1 Accent 3" w:semiHidden="0" w:uiPriority="63" w:unhideWhenUsed="0"/>
+    <w:lsdException w:name="Medium Shading 2 Accent 3" w:semiHidden="0" w:uiPriority="64" w:unhideWhenUsed="0"/>
+    <w:lsdException w:name="Medium List 1 Accent 3" w:semiHidden="0" w:uiPriority="65" w:unhideWhenUsed="0"/>
+    <w:lsdException w:name="Medium List 2 Accent 3" w:semiHidden="0" w:uiPriority="66" w:unhideWhenUsed="0"/>
+    <w:lsdException w:name="Medium Grid 1 Accent 3" w:semiHidden="0" w:uiPriority="67" w:unhideWhenUsed="0"/>
+    <w:lsdException w:name="Medium Grid 2 Accent 3" w:semiHidden="0" w:uiPriority="68" w:unhideWhenUsed="0"/>
+    <w:lsdException w:name="Medium Grid 3 Accent 3" w:semiHidden="0" w:uiPriority="69" w:unhideWhenUsed="0"/>
+    <w:lsdException w:name="Dark List Accent 3" w:semiHidden="0" w:uiPriority="70" w:unhideWhenUsed="0"/>
+    <w:lsdException w:name="Colorful Shading Accent 3" w:semiHidden="0" w:uiPriority="71" w:unhideWhenUsed="0"/>
+    <w:lsdException w:name="Colorful List Accent 3" w:semiHidden="0" w:uiPriority="72" w:unhideWhenUsed="0"/>
+    <w:lsdException w:name="Colorful Grid Accent 3" w:semiHidden="0" w:uiPriority="73" w:unhideWhenUsed="0"/>
+    <w:lsdException w:name="Light Shading Accent 4" w:semiHidden="0" w:uiPriority="60" w:unhideWhenUsed="0"/>
+    <w:lsdException w:name="Light List Accent 4" w:semiHidden="0" w:uiPriority="61" w:unhideWhenUsed="0"/>
+    <w:lsdException w:name="Light Grid Accent 4" w:semiHidden="0" w:uiPriority="62" w:unhideWhenUsed="0"/>
+    <w:lsdException w:name="Medium Shading 1 Accent 4" w:semiHidden="0" w:uiPriority="63" w:unhideWhenUsed="0"/>
+    <w:lsdException w:name="Medium Shading 2 Accent 4" w:semiHidden="0" w:uiPriority="64" w:unhideWhenUsed="0"/>
+    <w:lsdException w:name="Medium List 1 Accent 4" w:semiHidden="0" w:uiPriority="65" w:unhideWhenUsed="0"/>
+    <w:lsdException w:name="Medium List 2 Accent 4" w:semiHidden="0" w:uiPriority="66" w:unhideWhenUsed="0"/>
+    <w:lsdException w:name="Medium Grid 1 Accent 4" w:semiHidden="0" w:uiPriority="67" w:unhideWhenUsed="0"/>
+    <w:lsdException w:name="Medium Grid 2 Accent 4" w:semiHidden="0" w:uiPriority="68" w:unhideWhenUsed="0"/>
+    <w:lsdException w:name="Medium Grid 3 Accent 4" w:semiHidden="0" w:uiPriority="69" w:unhideWhenUsed="0"/>
+    <w:lsdException w:name="Dark List Accent 4" w:semiHidden="0" w:uiPriority="70" w:unhideWhenUsed="0"/>
+    <w:lsdException w:name="Colorful Shading Accent 4" w:semiHidden="0" w:uiPriority="71" w:unhideWhenUsed="0"/>
+    <w:lsdException w:name="Colorful List Accent 4" w:semiHidden="0" w:uiPriority="72" w:unhideWhenUsed="0"/>
+    <w:lsdException w:name="Colorful Grid Accent 4" w:semiHidden="0" w:uiPriority="73" w:unhideWhenUsed="0"/>
+    <w:lsdException w:name="Light Shading Accent 5" w:semiHidden="0" w:uiPriority="60" w:unhideWhenUsed="0"/>
+    <w:lsdException w:name="Light List Accent 5" w:semiHidden="0" w:uiPriority="61" w:unhideWhenUsed="0"/>
+    <w:lsdException w:name="Light Grid Accent 5" w:semiHidden="0" w:uiPriority="62" w:unhideWhenUsed="0"/>
+    <w:lsdException w:name="Medium Shading 1 Accent 5" w:semiHidden="0" w:uiPriority="63" w:unhideWhenUsed="0"/>
+    <w:lsdException w:name="Medium Shading 2 Accent 5" w:semiHidden="0" w:uiPriority="64" w:unhideWhenUsed="0"/>
+    <w:lsdException w:name="Medium List 1 Accent 5" w:semiHidden="0" w:uiPriority="65" w:unhideWhenUsed="0"/>
+    <w:lsdException w:name="Medium List 2 Accent 5" w:semiHidden="0" w:uiPriority="66" w:unhideWhenUsed="0"/>
+    <w:lsdException w:name="Medium Grid 1 Accent 5" w:semiHidden="0" w:uiPriority="67" w:unhideWhenUsed="0"/>
+    <w:lsdException w:name="Medium Grid 2 Accent 5" w:semiHidden="0" w:uiPriority="68" w:unhideWhenUsed="0"/>
+    <w:lsdException w:name="Medium Grid 3 Accent 5" w:semiHidden="0" w:uiPriority="69" w:unhideWhenUsed="0"/>
+    <w:lsdException w:name="Dark List Accent 5" w:semiHidden="0" w:uiPriority="70" w:unhideWhenUsed="0"/>
+    <w:lsdException w:name="Colorful Shading Accent 5" w:semiHidden="0" w:uiPriority="71" w:unhideWhenUsed="0"/>
+    <w:lsdException w:name="Colorful List Accent 5" w:semiHidden="0" w:uiPriority="72" w:unhideWhenUsed="0"/>
+    <w:lsdException w:name="Colorful Grid Accent 5" w:semiHidden="0" w:uiPriority="73" w:unhideWhenUsed="0"/>
+    <w:lsdException w:name="Light Shading Accent 6" w:semiHidden="0" w:uiPriority="60" w:unhideWhenUsed="0"/>
+    <w:lsdException w:name="Light List Accent 6" w:semiHidden="0" w:uiPriority="61" w:unhideWhenUsed="0"/>
+    <w:lsdException w:name="Light Grid Accent 6" w:semiHidden="0" w:uiPriority="62" w:unhideWhenUsed="0"/>
+    <w:lsdException w:name="Medium Shading 1 Accent 6" w:semiHidden="0" w:uiPriority="63" w:unhideWhenUsed="0"/>
+    <w:lsdException w:name="Medium Shading 2 Accent 6" w:semiHidden="0" w:uiPriority="64" w:unhideWhenUsed="0"/>
+    <w:lsdException w:name="Medium List 1 Accent 6" w:semiHidden="0" w:uiPriority="65" w:unhideWhenUsed="0"/>
+    <w:lsdException w:name="Medium List 2 Accent 6" w:semiHidden="0" w:uiPriority="66" w:unhideWhenUsed="0"/>
+    <w:lsdException w:name="Medium Grid 1 Accent 6" w:semiHidden="0" w:uiPriority="67" w:unhideWhenUsed="0"/>
+    <w:lsdException w:name="Medium Grid 2 Accent 6" w:semiHidden="0" w:uiPriority="68" w:unhideWhenUsed="0"/>
+    <w:lsdException w:name="Medium Grid 3 Accent 6" w:semiHidden="0" w:uiPriority="69" w:unhideWhenUsed="0"/>
+    <w:lsdException w:name="Dark List Accent 6" w:semiHidden="0" w:uiPriority="70" w:unhideWhenUsed="0"/>
+    <w:lsdException w:name="Colorful Shading Accent 6" w:semiHidden="0" w:uiPriority="71" w:unhideWhenUsed="0"/>
+    <w:lsdException w:name="Colorful List Accent 6" w:semiHidden="0" w:uiPriority="72" w:unhideWhenUsed="0"/>
+    <w:lsdException w:name="Colorful Grid Accent 6" w:semiHidden="0" w:uiPriority="73" w:unhideWhenUsed="0"/>
+    <w:lsdException w:name="Subtle Emphasis" w:semiHidden="0" w:uiPriority="19" w:unhideWhenUsed="0" w:qFormat="1"/>
+    <w:lsdException w:name="Intense Emphasis" w:semiHidden="0" w:uiPriority="21" w:unhideWhenUsed="0" w:qFormat="1"/>
+    <w:lsdException w:name="Subtle Reference" w:semiHidden="0" w:uiPriority="31" w:unhideWhenUsed="0" w:qFormat="1"/>
+    <w:lsdException w:name="Intense Reference" w:semiHidden="0" w:uiPriority="32" w:unhideWhenUsed="0" w:qFormat="1"/>
+    <w:lsdException w:name="Book Title" w:semiHidden="0" w:uiPriority="33" w:unhideWhenUsed="0" w:qFormat="1"/>
+    <w:lsdException w:name="Bibliography" w:uiPriority="37"/>
+    <w:lsdException w:name="TOC Heading" w:uiPriority="39" w:qFormat="1"/>
+  </w:latentStyles>
+  <w:style w:type="paragraph" w:default="1" w:styleId="Normal">
+    <w:name w:val="Normal"/>
+    <w:qFormat/>
+    <w:rPr>
+      <w:lang w:val="pt-BR"/>
+    </w:rPr>
+  </w:style>
+  <w:style w:type="character" w:default="1" w:styleId="Fontepargpadro">
+    <w:name w:val="Default Paragraph Font"/>
+    <w:uiPriority w:val="1"/>
+    <w:semiHidden/>
+    <w:unhideWhenUsed/>
+  </w:style>
+  <w:style w:type="table" w:default="1" w:styleId="Tabelanormal">
+    <w:name w:val="Normal Table"/>
+    <w:uiPriority w:val="99"/>
+    <w:semiHidden/>
+    <w:unhideWhenUsed/>
+    <w:tblPr>
+      <w:tblInd w:w="0" w:type="dxa"/>
+      <w:tblCellMar>
+        <w:top w:w="0" w:type="dxa"/>
+        <w:left w:w="108" w:type="dxa"/>
+        <w:bottom w:w="0" w:type="dxa"/>
+        <w:right w:w="108" w:type="dxa"/>
+      </w:tblCellMar>
+    </w:tblPr>
+  </w:style>
+  <w:style w:type="numbering" w:default="1" w:styleId="Semlista">
+    <w:name w:val="No List"/>
+    <w:uiPriority w:val="99"/>
+    <w:semiHidden/>
+    <w:unhideWhenUsed/>
+  </w:style>
+  <w:style w:type="character" w:styleId="Hyperlink">
+    <w:name w:val="Hyperlink"/>
+    <w:basedOn w:val="Fontepargpadro"/>
+    <w:uiPriority w:val="99"/>
+    <w:semiHidden/>
+    <w:unhideWhenUsed/>
+    <w:rsid w:val="00347233"/>
+    <w:rPr>
+      <w:color w:val="0000FF"/>
+      <w:u w:val="single"/>
+    </w:rPr>
+  </w:style>
+  <w:style w:type="paragraph" w:styleId="PargrafodaLista">
+    <w:name w:val="List Paragraph"/>
+    <w:basedOn w:val="Normal"/>
+    <w:uiPriority w:val="34"/>
+    <w:qFormat/>
+    <w:rsid w:val="0014157A"/>
+    <w:pPr>
+      <w:ind w:left="720"/>
+      <w:contextualSpacing/>
+    </w:pPr>
+  </w:style>
+  <w:style w:type="paragraph" w:styleId="Textodebalo">
+    <w:name w:val="Balloon Text"/>
+    <w:basedOn w:val="Normal"/>
+    <w:link w:val="TextodebaloChar"/>
+    <w:uiPriority w:val="99"/>
+    <w:semiHidden/>
+    <w:unhideWhenUsed/>
+    <w:rsid w:val="00F06E47"/>
+    <w:pPr>
+      <w:spacing w:after="0" w:line="240" w:lineRule="auto"/>
+    </w:pPr>
+    <w:rPr>
+      <w:rFonts w:ascii="Tahoma" w:hAnsi="Tahoma" w:cs="Tahoma"/>
+      <w:sz w:val="16"/>
+      <w:szCs w:val="16"/>
+    </w:rPr>
+  </w:style>
+  <w:style w:type="character" w:customStyle="1" w:styleId="TextodebaloChar">
+    <w:name w:val="Texto de balão Char"/>
+    <w:basedOn w:val="Fontepargpadro"/>
+    <w:link w:val="Textodebalo"/>
+    <w:uiPriority w:val="99"/>
+    <w:semiHidden/>
+    <w:rsid w:val="00F06E47"/>
+    <w:rPr>
+      <w:rFonts w:ascii="Tahoma" w:hAnsi="Tahoma" w:cs="Tahoma"/>
+      <w:sz w:val="16"/>
+      <w:szCs w:val="16"/>
+      <w:lang w:val="pt-BR"/>
+    </w:rPr>
+  </w:style>
+  <w:style w:type="character" w:styleId="Refdecomentrio">
+    <w:name w:val="annotation reference"/>
+    <w:basedOn w:val="Fontepargpadro"/>
+    <w:uiPriority w:val="99"/>
+    <w:semiHidden/>
+    <w:unhideWhenUsed/>
+    <w:rsid w:val="00BF04C1"/>
+    <w:rPr>
+      <w:sz w:val="16"/>
+      <w:szCs w:val="16"/>
+    </w:rPr>
+  </w:style>
+  <w:style w:type="paragraph" w:styleId="Textodecomentrio">
+    <w:name w:val="annotation text"/>
+    <w:basedOn w:val="Normal"/>
+    <w:link w:val="TextodecomentrioChar"/>
+    <w:uiPriority w:val="99"/>
+    <w:semiHidden/>
+    <w:unhideWhenUsed/>
+    <w:rsid w:val="00BF04C1"/>
+    <w:pPr>
+      <w:spacing w:line="240" w:lineRule="auto"/>
+    </w:pPr>
+    <w:rPr>
+      <w:sz w:val="20"/>
+      <w:szCs w:val="20"/>
+    </w:rPr>
+  </w:style>
+  <w:style w:type="character" w:customStyle="1" w:styleId="TextodecomentrioChar">
+    <w:name w:val="Texto de comentário Char"/>
+    <w:basedOn w:val="Fontepargpadro"/>
+    <w:link w:val="Textodecomentrio"/>
+    <w:uiPriority w:val="99"/>
+    <w:semiHidden/>
+    <w:rsid w:val="00BF04C1"/>
+    <w:rPr>
+      <w:sz w:val="20"/>
+      <w:szCs w:val="20"/>
+      <w:lang w:val="pt-BR"/>
+    </w:rPr>
+  </w:style>
+  <w:style w:type="paragraph" w:styleId="Assuntodocomentrio">
+    <w:name w:val="annotation subject"/>
+    <w:basedOn w:val="Textodecomentrio"/>
+    <w:next w:val="Textodecomentrio"/>
+    <w:link w:val="AssuntodocomentrioChar"/>
+    <w:uiPriority w:val="99"/>
+    <w:semiHidden/>
+    <w:unhideWhenUsed/>
+    <w:rsid w:val="00BF04C1"/>
+    <w:rPr>
+      <w:b/>
+      <w:bCs/>
+    </w:rPr>
+  </w:style>
+  <w:style w:type="character" w:customStyle="1" w:styleId="AssuntodocomentrioChar">
+    <w:name w:val="Assunto do comentário Char"/>
+    <w:basedOn w:val="TextodecomentrioChar"/>
+    <w:link w:val="Assuntodocomentrio"/>
     <w:uiPriority w:val="99"/>
     <w:semiHidden/>
     <w:rsid w:val="00BF04C1"/>

</xml_diff>